<commit_message>
add semantic nav, more syllabus materials
including hardware and software expectations. some reordering, e.g. to put LinkedIn Learning down with advice and examples and mental health services up at the top
</commit_message>
<xml_diff>
--- a/uploads/miller--syllabus-with-grading-contract--composing-digital-media--2025spring.docx
+++ b/uploads/miller--syllabus-with-grading-contract--composing-digital-media--2025spring.docx
@@ -385,19 +385,13 @@
         <w:rPr>
           <w:b/>
         </w:rPr>
-        <w:t>cdm202</w:t>
+        <w:t>cdm</w:t>
       </w:r>
       <w:r>
         <w:rPr>
           <w:b/>
         </w:rPr>
-        <w:t>3</w:t>
-      </w:r>
-      <w:r>
-        <w:rPr>
-          <w:b/>
-        </w:rPr>
-        <w:t>spring</w:t>
+        <w:t>2025spring</w:t>
       </w:r>
     </w:p>
     <w:p>
@@ -538,15 +532,173 @@
     </w:p>
     <w:p>
       <w:pPr>
-        <w:numPr>
-          <w:ilvl w:val="0"/>
-          <w:numId w:val="1"/>
-        </w:numPr>
-        <w:spacing w:after="120"/>
-        <w:jc w:val="both"/>
-        <w:rPr>
-          <w:b/>
-          <w:u w:val="single"/>
+        <w:spacing w:before="100" w:beforeAutospacing="1" w:after="100" w:afterAutospacing="1"/>
+        <w:rPr>
+          <w:rFonts w:eastAsia="Times New Roman"/>
+          <w:szCs w:val="24"/>
+        </w:rPr>
+      </w:pPr>
+      <w:r>
+        <w:rPr>
+          <w:rFonts w:eastAsia="Times New Roman"/>
+          <w:szCs w:val="24"/>
+        </w:rPr>
+        <w:t xml:space="preserve">This course </w:t>
+      </w:r>
+      <w:r>
+        <w:rPr>
+          <w:rFonts w:eastAsia="Times New Roman"/>
+          <w:szCs w:val="24"/>
+        </w:rPr>
+        <w:t xml:space="preserve">can be used to </w:t>
+      </w:r>
+      <w:r>
+        <w:rPr>
+          <w:rFonts w:eastAsia="Times New Roman"/>
+          <w:szCs w:val="24"/>
+        </w:rPr>
+        <w:t>meet</w:t>
+      </w:r>
+      <w:r>
+        <w:rPr>
+          <w:rFonts w:eastAsia="Times New Roman"/>
+          <w:szCs w:val="24"/>
+        </w:rPr>
+        <w:t xml:space="preserve"> </w:t>
+      </w:r>
+      <w:r>
+        <w:rPr>
+          <w:rFonts w:eastAsia="Times New Roman"/>
+          <w:szCs w:val="24"/>
+        </w:rPr>
+        <w:t xml:space="preserve">the </w:t>
+      </w:r>
+      <w:r>
+        <w:rPr>
+          <w:rFonts w:eastAsia="Times New Roman"/>
+          <w:szCs w:val="24"/>
+        </w:rPr>
+        <w:t xml:space="preserve">general education requirements for </w:t>
+      </w:r>
+      <w:r>
+        <w:rPr>
+          <w:rFonts w:eastAsia="Times New Roman"/>
+          <w:szCs w:val="24"/>
+        </w:rPr>
+        <w:t>DSAS Creative Wor</w:t>
+      </w:r>
+      <w:r>
+        <w:rPr>
+          <w:rFonts w:eastAsia="Times New Roman"/>
+          <w:szCs w:val="24"/>
+        </w:rPr>
+        <w:t>k</w:t>
+      </w:r>
+      <w:r>
+        <w:rPr>
+          <w:rFonts w:eastAsia="Times New Roman"/>
+          <w:szCs w:val="24"/>
+        </w:rPr>
+        <w:t xml:space="preserve">; DSAS </w:t>
+      </w:r>
+      <w:r>
+        <w:rPr>
+          <w:rFonts w:eastAsia="Times New Roman"/>
+          <w:szCs w:val="24"/>
+        </w:rPr>
+        <w:t>Writing Intensive</w:t>
+      </w:r>
+      <w:r>
+        <w:rPr>
+          <w:rFonts w:eastAsia="Times New Roman"/>
+          <w:szCs w:val="24"/>
+        </w:rPr>
+        <w:t xml:space="preserve">; </w:t>
+      </w:r>
+      <w:r>
+        <w:rPr>
+          <w:rFonts w:eastAsia="Times New Roman"/>
+          <w:szCs w:val="24"/>
+        </w:rPr>
+        <w:t>SCI Expression: Tech</w:t>
+      </w:r>
+      <w:r>
+        <w:rPr>
+          <w:rFonts w:eastAsia="Times New Roman"/>
+          <w:szCs w:val="24"/>
+        </w:rPr>
+        <w:t xml:space="preserve">nical, </w:t>
+      </w:r>
+      <w:r>
+        <w:rPr>
+          <w:rFonts w:eastAsia="Times New Roman"/>
+          <w:szCs w:val="24"/>
+        </w:rPr>
+        <w:t>Bus</w:t>
+      </w:r>
+      <w:r>
+        <w:rPr>
+          <w:rFonts w:eastAsia="Times New Roman"/>
+          <w:szCs w:val="24"/>
+        </w:rPr>
+        <w:t xml:space="preserve">iness, or </w:t>
+      </w:r>
+      <w:r>
+        <w:rPr>
+          <w:rFonts w:eastAsia="Times New Roman"/>
+          <w:szCs w:val="24"/>
+        </w:rPr>
+        <w:t>Res</w:t>
+      </w:r>
+      <w:r>
+        <w:rPr>
+          <w:rFonts w:eastAsia="Times New Roman"/>
+          <w:szCs w:val="24"/>
+        </w:rPr>
+        <w:t>earch</w:t>
+      </w:r>
+      <w:r>
+        <w:rPr>
+          <w:rFonts w:eastAsia="Times New Roman"/>
+          <w:szCs w:val="24"/>
+        </w:rPr>
+        <w:t xml:space="preserve"> writing</w:t>
+      </w:r>
+      <w:r>
+        <w:rPr>
+          <w:rFonts w:eastAsia="Times New Roman"/>
+          <w:szCs w:val="24"/>
+        </w:rPr>
+        <w:t>;</w:t>
+      </w:r>
+      <w:r>
+        <w:rPr>
+          <w:rFonts w:eastAsia="Times New Roman"/>
+          <w:szCs w:val="24"/>
+        </w:rPr>
+        <w:t xml:space="preserve"> and</w:t>
+      </w:r>
+      <w:r>
+        <w:rPr>
+          <w:rFonts w:eastAsia="Times New Roman"/>
+          <w:szCs w:val="24"/>
+        </w:rPr>
+        <w:t xml:space="preserve"> SCI Polymathic Contexts: Humanistic</w:t>
+      </w:r>
+      <w:r>
+        <w:rPr>
+          <w:rFonts w:eastAsia="Times New Roman"/>
+          <w:szCs w:val="24"/>
+        </w:rPr>
+        <w:t>.</w:t>
+      </w:r>
+    </w:p>
+    <w:p>
+      <w:pPr>
+        <w:spacing w:before="100" w:beforeAutospacing="1" w:after="100" w:afterAutospacing="1"/>
+        <w:rPr>
+          <w:rFonts w:eastAsia="Times New Roman"/>
+          <w:szCs w:val="24"/>
         </w:rPr>
       </w:pPr>
     </w:p>
@@ -710,6 +862,7 @@
             <w:rStyle w:val="Hyperlink"/>
             <w:rFonts w:ascii="Times New Roman" w:hAnsi="Times New Roman"/>
             <w:noProof/>
+            <w:color w:val="auto"/>
             <w:sz w:val="24"/>
             <w:szCs w:val="24"/>
           </w:rPr>
@@ -737,6 +890,7 @@
             <w:rStyle w:val="Hyperlink"/>
             <w:rFonts w:ascii="Times New Roman" w:hAnsi="Times New Roman"/>
             <w:noProof/>
+            <w:color w:val="auto"/>
             <w:sz w:val="24"/>
             <w:szCs w:val="24"/>
           </w:rPr>
@@ -764,10 +918,33 @@
             <w:rStyle w:val="Hyperlink"/>
             <w:rFonts w:ascii="Times New Roman" w:hAnsi="Times New Roman"/>
             <w:noProof/>
+            <w:color w:val="auto"/>
             <w:sz w:val="24"/>
             <w:szCs w:val="24"/>
           </w:rPr>
-          <w:t>Course Outcomes and Responsibilities</w:t>
+          <w:t>Course Outcomes and Res</w:t>
+        </w:r>
+        <w:r>
+          <w:rPr>
+            <w:rStyle w:val="Hyperlink"/>
+            <w:rFonts w:ascii="Times New Roman" w:hAnsi="Times New Roman"/>
+            <w:noProof/>
+            <w:color w:val="auto"/>
+            <w:sz w:val="24"/>
+            <w:szCs w:val="24"/>
+          </w:rPr>
+          <w:t>p</w:t>
+        </w:r>
+        <w:r>
+          <w:rPr>
+            <w:rStyle w:val="Hyperlink"/>
+            <w:rFonts w:ascii="Times New Roman" w:hAnsi="Times New Roman"/>
+            <w:noProof/>
+            <w:color w:val="auto"/>
+            <w:sz w:val="24"/>
+            <w:szCs w:val="24"/>
+          </w:rPr>
+          <w:t>onsibilities</w:t>
         </w:r>
       </w:hyperlink>
       <w:r>
@@ -775,6 +952,7 @@
           <w:rStyle w:val="Hyperlink"/>
           <w:rFonts w:ascii="Times New Roman" w:hAnsi="Times New Roman"/>
           <w:noProof/>
+          <w:color w:val="auto"/>
           <w:sz w:val="24"/>
           <w:szCs w:val="24"/>
         </w:rPr>
@@ -792,6 +970,7 @@
           <w:rStyle w:val="Hyperlink"/>
           <w:rFonts w:ascii="Times New Roman" w:hAnsi="Times New Roman"/>
           <w:noProof/>
+          <w:color w:val="auto"/>
           <w:sz w:val="24"/>
           <w:szCs w:val="24"/>
         </w:rPr>
@@ -802,6 +981,7 @@
             <w:rStyle w:val="Hyperlink"/>
             <w:rFonts w:ascii="Times New Roman" w:hAnsi="Times New Roman"/>
             <w:noProof/>
+            <w:color w:val="auto"/>
             <w:sz w:val="24"/>
             <w:szCs w:val="24"/>
           </w:rPr>
@@ -838,6 +1018,7 @@
             <w:rStyle w:val="Hyperlink"/>
             <w:rFonts w:ascii="Times New Roman" w:hAnsi="Times New Roman"/>
             <w:noProof/>
+            <w:color w:val="auto"/>
             <w:sz w:val="24"/>
             <w:szCs w:val="24"/>
           </w:rPr>
@@ -865,6 +1046,7 @@
             <w:rStyle w:val="Hyperlink"/>
             <w:rFonts w:ascii="Times New Roman" w:hAnsi="Times New Roman"/>
             <w:noProof/>
+            <w:color w:val="auto"/>
             <w:sz w:val="24"/>
             <w:szCs w:val="24"/>
             <w:lang w:bidi="he-IL"/>
@@ -923,6 +1105,7 @@
         <w:pStyle w:val="Heading2"/>
       </w:pPr>
       <w:r>
+        <w:lastRenderedPageBreak/>
         <w:t>Required Materials</w:t>
       </w:r>
       <w:bookmarkEnd w:id="1"/>
@@ -937,14 +1120,7 @@
         <w:rPr>
           <w:szCs w:val="24"/>
         </w:rPr>
-        <w:t xml:space="preserve">We will not have a required textbook; however, I will assign texts to read and videos to watch, as well as some tutorials and walkthroughs for which I expect you to produce your own copies of </w:t>
-      </w:r>
-      <w:r>
-        <w:rPr>
-          <w:szCs w:val="24"/>
-        </w:rPr>
-        <w:lastRenderedPageBreak/>
-        <w:t xml:space="preserve">files. Most of these assigned texts will be available by direct link online; for some, I will share a scanned copy in a limited-access space (so as to respect copyright through fair use). Please do not distribute the scanned copies further than our class members, and please let me know right away if you’re having trouble accessing one of these files – or, especially, the </w:t>
+        <w:t xml:space="preserve">We will not have a required textbook; however, I will assign texts to read and videos to watch, as well as some tutorials and walkthroughs for which I expect you to produce your own copies of files. Most of these assigned texts will be available by direct link online; for some, I will share a scanned copy in a limited-access space (so as to respect copyright through fair use). Please do not distribute the scanned copies further than our class members, and please let me know right away if you’re having trouble accessing one of these files – or, especially, the </w:t>
       </w:r>
       <w:r>
         <w:rPr>
@@ -1154,7 +1330,19 @@
         <w:rPr>
           <w:rFonts w:ascii="Times New Roman" w:hAnsi="Times New Roman"/>
         </w:rPr>
-        <w:t>Mac users may wish to install via Homebrew (https://brew.sh/)</w:t>
+        <w:t xml:space="preserve">Mac users may wish to install </w:t>
+      </w:r>
+      <w:r>
+        <w:rPr>
+          <w:rFonts w:ascii="Times New Roman" w:hAnsi="Times New Roman"/>
+        </w:rPr>
+        <w:t xml:space="preserve">git </w:t>
+      </w:r>
+      <w:r>
+        <w:rPr>
+          <w:rFonts w:ascii="Times New Roman" w:hAnsi="Times New Roman"/>
+        </w:rPr>
+        <w:t>via Homebrew (https://brew.sh/)</w:t>
       </w:r>
       <w:r>
         <w:rPr>
@@ -1182,6 +1370,24 @@
         <w:t>Bash</w:t>
       </w:r>
       <w:proofErr w:type="spellEnd"/>
+      <w:r>
+        <w:rPr>
+          <w:rFonts w:ascii="Times New Roman" w:hAnsi="Times New Roman"/>
+        </w:rPr>
+        <w:t xml:space="preserve"> (</w:t>
+      </w:r>
+      <w:r>
+        <w:rPr>
+          <w:rFonts w:ascii="Times New Roman" w:hAnsi="Times New Roman"/>
+        </w:rPr>
+        <w:t>https://gitforwindows.org/</w:t>
+      </w:r>
+      <w:r>
+        <w:rPr>
+          <w:rFonts w:ascii="Times New Roman" w:hAnsi="Times New Roman"/>
+        </w:rPr>
+        <w:t>)</w:t>
+      </w:r>
       <w:r>
         <w:rPr>
           <w:rFonts w:ascii="Times New Roman" w:hAnsi="Times New Roman"/>
@@ -1451,6 +1657,7 @@
       </w:r>
       <w:r>
         <w:rPr>
+          <w:rFonts w:ascii="Times New Roman" w:hAnsi="Times New Roman"/>
           <w:u w:val="single"/>
         </w:rPr>
         <w:t>https://code.visualstudio.com</w:t>
@@ -1459,7 +1666,39 @@
         <w:rPr>
           <w:rFonts w:ascii="Times New Roman" w:hAnsi="Times New Roman"/>
         </w:rPr>
-        <w:t xml:space="preserve">/). A cross-platform </w:t>
+        <w:t>/)</w:t>
+      </w:r>
+      <w:r>
+        <w:rPr>
+          <w:rFonts w:ascii="Times New Roman" w:hAnsi="Times New Roman"/>
+        </w:rPr>
+        <w:t xml:space="preserve"> or </w:t>
+      </w:r>
+      <w:r>
+        <w:rPr>
+          <w:rFonts w:ascii="Times New Roman" w:hAnsi="Times New Roman"/>
+          <w:b/>
+          <w:bCs/>
+        </w:rPr>
+        <w:t xml:space="preserve">Pulsar Editor </w:t>
+      </w:r>
+      <w:r>
+        <w:rPr>
+          <w:rFonts w:ascii="Times New Roman" w:hAnsi="Times New Roman"/>
+        </w:rPr>
+        <w:t>(https://pulsar-edit.</w:t>
+      </w:r>
+      <w:r>
+        <w:rPr>
+          <w:rFonts w:ascii="Times New Roman" w:hAnsi="Times New Roman"/>
+        </w:rPr>
+        <w:t>dev/)</w:t>
+      </w:r>
+      <w:r>
+        <w:rPr>
+          <w:rFonts w:ascii="Times New Roman" w:hAnsi="Times New Roman"/>
+        </w:rPr>
+        <w:t xml:space="preserve">. A cross-platform </w:t>
       </w:r>
       <w:r>
         <w:rPr>
@@ -1477,7 +1716,13 @@
         <w:rPr>
           <w:rFonts w:ascii="Times New Roman" w:hAnsi="Times New Roman"/>
         </w:rPr>
-        <w:t>, with syntax highlighting and other features to support programming</w:t>
+        <w:t xml:space="preserve">, with syntax highlighting </w:t>
+      </w:r>
+      <w:r>
+        <w:rPr>
+          <w:rFonts w:ascii="Times New Roman" w:hAnsi="Times New Roman"/>
+        </w:rPr>
+        <w:t>and other features to support programming</w:t>
       </w:r>
       <w:r>
         <w:rPr>
@@ -1663,119 +1908,90 @@
           <w:szCs w:val="24"/>
         </w:rPr>
       </w:pPr>
-      <w:r>
-        <w:rPr>
-          <w:szCs w:val="24"/>
-        </w:rPr>
-        <w:t>Y</w:t>
-      </w:r>
-      <w:r>
-        <w:rPr>
-          <w:szCs w:val="24"/>
-        </w:rPr>
-        <w:t>ou</w:t>
-      </w:r>
-      <w:r>
-        <w:rPr>
-          <w:szCs w:val="24"/>
-        </w:rPr>
-        <w:t>’ll be</w:t>
-      </w:r>
-      <w:r>
-        <w:rPr>
-          <w:szCs w:val="24"/>
-        </w:rPr>
-        <w:t xml:space="preserve"> mak</w:t>
-      </w:r>
-      <w:r>
-        <w:rPr>
-          <w:szCs w:val="24"/>
-        </w:rPr>
-        <w:t>ing</w:t>
-      </w:r>
-      <w:r>
-        <w:rPr>
-          <w:szCs w:val="24"/>
-        </w:rPr>
-        <w:t xml:space="preserve"> original sound recordings </w:t>
-      </w:r>
-      <w:r>
-        <w:rPr>
-          <w:szCs w:val="24"/>
-        </w:rPr>
-        <w:t>and tak</w:t>
-      </w:r>
-      <w:r>
-        <w:rPr>
-          <w:szCs w:val="24"/>
-        </w:rPr>
-        <w:t xml:space="preserve">ing </w:t>
-      </w:r>
-      <w:r>
-        <w:rPr>
-          <w:szCs w:val="24"/>
-        </w:rPr>
-        <w:t>original photographs</w:t>
-      </w:r>
-      <w:r>
-        <w:rPr>
-          <w:szCs w:val="24"/>
-        </w:rPr>
-        <w:t xml:space="preserve">; </w:t>
-      </w:r>
-      <w:r>
-        <w:rPr>
-          <w:szCs w:val="24"/>
-        </w:rPr>
-        <w:t xml:space="preserve">a cell phone of recent vintage should </w:t>
-      </w:r>
-      <w:r>
-        <w:rPr>
-          <w:szCs w:val="24"/>
-        </w:rPr>
-        <w:t>be enough</w:t>
-      </w:r>
-      <w:r>
-        <w:rPr>
-          <w:szCs w:val="24"/>
-        </w:rPr>
-        <w:t xml:space="preserve">, or </w:t>
-      </w:r>
-      <w:r>
-        <w:rPr>
-          <w:szCs w:val="24"/>
-        </w:rPr>
-        <w:t xml:space="preserve">you can borrow equipment from </w:t>
-      </w:r>
-      <w:r>
-        <w:rPr>
-          <w:szCs w:val="24"/>
-        </w:rPr>
-        <w:t>Pitt</w:t>
-      </w:r>
-      <w:r>
-        <w:rPr>
-          <w:szCs w:val="24"/>
-        </w:rPr>
-        <w:t xml:space="preserve">. </w:t>
-      </w:r>
-      <w:r>
-        <w:rPr>
-          <w:szCs w:val="24"/>
-        </w:rPr>
-        <w:t xml:space="preserve">If you’re worried about file storage, I </w:t>
-      </w:r>
-      <w:r>
-        <w:rPr>
-          <w:szCs w:val="24"/>
-        </w:rPr>
-        <w:t xml:space="preserve">highly </w:t>
-      </w:r>
-      <w:r>
-        <w:rPr>
-          <w:szCs w:val="24"/>
-        </w:rPr>
-        <w:t xml:space="preserve">recommend (but don’t require) getting an </w:t>
+      <w:proofErr w:type="gramStart"/>
+      <w:r>
+        <w:rPr>
+          <w:szCs w:val="24"/>
+        </w:rPr>
+        <w:t>All of</w:t>
+      </w:r>
+      <w:proofErr w:type="gramEnd"/>
+      <w:r>
+        <w:rPr>
+          <w:szCs w:val="24"/>
+        </w:rPr>
+        <w:t xml:space="preserve"> the software for this class is designed to be cross-platform, but that usually means it’s been developed and tested for Mac and </w:t>
+      </w:r>
+      <w:r>
+        <w:rPr>
+          <w:szCs w:val="24"/>
+        </w:rPr>
+        <w:t>Windows operating systems</w:t>
+      </w:r>
+      <w:r>
+        <w:rPr>
+          <w:szCs w:val="24"/>
+        </w:rPr>
+        <w:t>,</w:t>
+      </w:r>
+      <w:r>
+        <w:rPr>
+          <w:szCs w:val="24"/>
+        </w:rPr>
+        <w:t xml:space="preserve"> and often Linux as well. It is </w:t>
+      </w:r>
+      <w:r>
+        <w:rPr>
+          <w:i/>
+          <w:iCs/>
+          <w:szCs w:val="24"/>
+        </w:rPr>
+        <w:t>not</w:t>
+      </w:r>
+      <w:r>
+        <w:rPr>
+          <w:szCs w:val="24"/>
+        </w:rPr>
+        <w:t xml:space="preserve"> </w:t>
+      </w:r>
+      <w:r>
+        <w:rPr>
+          <w:szCs w:val="24"/>
+        </w:rPr>
+        <w:lastRenderedPageBreak/>
+        <w:t>guaranteed that it will work for ChromeOS or iOS, so if your primary device is a tablet, you may end up doing most of your work on lab computers</w:t>
+      </w:r>
+      <w:r>
+        <w:rPr>
+          <w:szCs w:val="24"/>
+        </w:rPr>
+        <w:t xml:space="preserve"> or through web interfaces, which are not always as fully featured</w:t>
+      </w:r>
+      <w:r>
+        <w:rPr>
+          <w:szCs w:val="24"/>
+        </w:rPr>
+        <w:t>.</w:t>
+      </w:r>
+    </w:p>
+    <w:p>
+      <w:pPr>
+        <w:rPr>
+          <w:szCs w:val="24"/>
+        </w:rPr>
+      </w:pPr>
+    </w:p>
+    <w:p>
+      <w:pPr>
+        <w:rPr>
+          <w:szCs w:val="24"/>
+        </w:rPr>
+      </w:pPr>
+      <w:r>
+        <w:rPr>
+          <w:szCs w:val="24"/>
+        </w:rPr>
+        <w:t xml:space="preserve">If you’re worried about file storage, I highly recommend (but don’t require) getting an </w:t>
       </w:r>
       <w:r>
         <w:rPr>
@@ -1790,6 +2006,122 @@
           <w:szCs w:val="24"/>
         </w:rPr>
         <w:t xml:space="preserve">, which is also a great solution for regularly backing up your most important files more generally. </w:t>
+      </w:r>
+    </w:p>
+    <w:p>
+      <w:pPr>
+        <w:rPr>
+          <w:szCs w:val="24"/>
+        </w:rPr>
+      </w:pPr>
+    </w:p>
+    <w:p>
+      <w:pPr>
+        <w:rPr>
+          <w:szCs w:val="24"/>
+        </w:rPr>
+      </w:pPr>
+      <w:r>
+        <w:rPr>
+          <w:szCs w:val="24"/>
+        </w:rPr>
+        <w:t>Beyond your computer, y</w:t>
+      </w:r>
+      <w:r>
+        <w:rPr>
+          <w:szCs w:val="24"/>
+        </w:rPr>
+        <w:t>ou</w:t>
+      </w:r>
+      <w:r>
+        <w:rPr>
+          <w:szCs w:val="24"/>
+        </w:rPr>
+        <w:t xml:space="preserve"> may need to </w:t>
+      </w:r>
+      <w:r>
+        <w:rPr>
+          <w:szCs w:val="24"/>
+        </w:rPr>
+        <w:t xml:space="preserve">make </w:t>
+      </w:r>
+      <w:r>
+        <w:rPr>
+          <w:szCs w:val="24"/>
+        </w:rPr>
+        <w:t xml:space="preserve">original sound recordings </w:t>
+      </w:r>
+      <w:r>
+        <w:rPr>
+          <w:szCs w:val="24"/>
+        </w:rPr>
+        <w:t>and</w:t>
+      </w:r>
+      <w:r>
+        <w:rPr>
+          <w:szCs w:val="24"/>
+        </w:rPr>
+        <w:t xml:space="preserve">/or </w:t>
+      </w:r>
+      <w:r>
+        <w:rPr>
+          <w:szCs w:val="24"/>
+        </w:rPr>
+        <w:t>tak</w:t>
+      </w:r>
+      <w:r>
+        <w:rPr>
+          <w:szCs w:val="24"/>
+        </w:rPr>
+        <w:t xml:space="preserve">e </w:t>
+      </w:r>
+      <w:r>
+        <w:rPr>
+          <w:szCs w:val="24"/>
+        </w:rPr>
+        <w:t>original photographs</w:t>
+      </w:r>
+      <w:r>
+        <w:rPr>
+          <w:szCs w:val="24"/>
+        </w:rPr>
+        <w:t xml:space="preserve">; </w:t>
+      </w:r>
+      <w:r>
+        <w:rPr>
+          <w:szCs w:val="24"/>
+        </w:rPr>
+        <w:t xml:space="preserve">a cell phone of recent vintage should </w:t>
+      </w:r>
+      <w:r>
+        <w:rPr>
+          <w:szCs w:val="24"/>
+        </w:rPr>
+        <w:t>be enough</w:t>
+      </w:r>
+      <w:r>
+        <w:rPr>
+          <w:szCs w:val="24"/>
+        </w:rPr>
+        <w:t xml:space="preserve">, or </w:t>
+      </w:r>
+      <w:r>
+        <w:rPr>
+          <w:szCs w:val="24"/>
+        </w:rPr>
+        <w:t xml:space="preserve">you can borrow equipment from </w:t>
+      </w:r>
+      <w:r>
+        <w:rPr>
+          <w:szCs w:val="24"/>
+        </w:rPr>
+        <w:t>Pitt</w:t>
+      </w:r>
+      <w:r>
+        <w:rPr>
+          <w:szCs w:val="24"/>
+        </w:rPr>
+        <w:t xml:space="preserve">. </w:t>
       </w:r>
     </w:p>
     <w:p>
@@ -1974,7 +2306,13 @@
         <w:t xml:space="preserve">build </w:t>
       </w:r>
       <w:r>
-        <w:t xml:space="preserve">familiarity with principles of copyright, fair use and open licensing, so as to incorporate source materials ethically and cite where </w:t>
+        <w:t>familiarity with principles of copyright, fair use</w:t>
+      </w:r>
+      <w:r>
+        <w:t>,</w:t>
+      </w:r>
+      <w:r>
+        <w:t xml:space="preserve"> and open licensing, so as to incorporate source materials ethically and cite where </w:t>
       </w:r>
       <w:proofErr w:type="gramStart"/>
       <w:r>
@@ -2297,7 +2635,16 @@
         <w:ind w:left="450" w:right="468" w:hanging="360"/>
       </w:pPr>
       <w:r>
-        <w:t>As the teacher in this course, I will:</w:t>
+        <w:t>Students in this course can expect their professor (</w:t>
+      </w:r>
+      <w:r>
+        <w:t>the “I” in this document</w:t>
+      </w:r>
+      <w:r>
+        <w:t>) to</w:t>
+      </w:r>
+      <w:r>
+        <w:t>:</w:t>
       </w:r>
     </w:p>
     <w:p>
@@ -2482,6 +2829,7 @@
         <w:rPr>
           <w:rFonts w:ascii="Times New Roman" w:hAnsi="Times New Roman"/>
         </w:rPr>
+        <w:lastRenderedPageBreak/>
         <w:t>encourage students to retry earlier exercises in later contexts, to support the development of mastery;</w:t>
       </w:r>
     </w:p>
@@ -2666,7 +3014,6 @@
         <w:rPr>
           <w:rFonts w:ascii="Times New Roman" w:hAnsi="Times New Roman"/>
         </w:rPr>
-        <w:lastRenderedPageBreak/>
         <w:t xml:space="preserve">provide a detailed grading contract that outlines criteria for </w:t>
       </w:r>
       <w:r>
@@ -2787,7 +3134,19 @@
         <w:rPr>
           <w:rFonts w:ascii="Times New Roman" w:hAnsi="Times New Roman" w:cs="Times New Roman"/>
         </w:rPr>
-        <w:t>I’m going to start with that crucial question, of grades. There are no graded quizzes in this course, and no tests. Here’s the deal: if you participate actively, and meet some baseline unit criteria that we come up with together, your minimum grade – the minimum, not a guarantee, but a floor – is a B. I’ve got a four-page packet / Canvas module explaining what that means, and how you can go up or down from there, but that’ll be part of the reading for homework.</w:t>
+        <w:t xml:space="preserve">I’m going to start with that </w:t>
+      </w:r>
+      <w:r>
+        <w:rPr>
+          <w:rFonts w:ascii="Times New Roman" w:hAnsi="Times New Roman" w:cs="Times New Roman"/>
+        </w:rPr>
+        <w:t>recurring</w:t>
+      </w:r>
+      <w:r>
+        <w:rPr>
+          <w:rFonts w:ascii="Times New Roman" w:hAnsi="Times New Roman" w:cs="Times New Roman"/>
+        </w:rPr>
+        <w:t xml:space="preserve"> question, of grades. There are no graded quizzes in this course, and no tests. Here’s the deal: if you participate actively, and meet some baseline unit criteria that we come up with together, your minimum grade – the minimum, not a guarantee, but a floor – is a B. I’ve got a four-page packet / Canvas module explaining what that means, and how you can go up or down from there, but that’ll be part of the reading for homework.</w:t>
       </w:r>
     </w:p>
     <w:p>
@@ -2803,7 +3162,19 @@
         <w:rPr>
           <w:rFonts w:ascii="Times New Roman" w:hAnsi="Times New Roman" w:cs="Times New Roman"/>
         </w:rPr>
-        <w:t>Feeling a little better? Or still curious about the course’s actual content? (I hope it’s both.)</w:t>
+        <w:t>Feeling a little better? Or still curious about the course’s actual content? (I hope it’s both</w:t>
+      </w:r>
+      <w:r>
+        <w:rPr>
+          <w:rFonts w:ascii="Times New Roman" w:hAnsi="Times New Roman" w:cs="Times New Roman"/>
+        </w:rPr>
+        <w:t>!</w:t>
+      </w:r>
+      <w:r>
+        <w:rPr>
+          <w:rFonts w:ascii="Times New Roman" w:hAnsi="Times New Roman" w:cs="Times New Roman"/>
+        </w:rPr>
+        <w:t>)</w:t>
       </w:r>
     </w:p>
     <w:p>
@@ -2832,48 +3203,79 @@
         <w:rPr>
           <w:rFonts w:ascii="Times New Roman" w:hAnsi="Times New Roman" w:cs="Times New Roman"/>
         </w:rPr>
-        <w:t xml:space="preserve">: that is, what’s made possible by working with bits instead of paper, even when we are still working with words? How do the answers change, or shift, as we move beyond words into aural and visual modes? The vocabulary we build here, at the start of class, will carry through the semester as a set of lenses, shaping what we pay attention to. In this first unit, rather than build a particular object, we’ll get used to using </w:t>
+        <w:t xml:space="preserve">: that is, what’s made possible by working with </w:t>
       </w:r>
       <w:r>
         <w:rPr>
           <w:rFonts w:ascii="Times New Roman" w:hAnsi="Times New Roman" w:cs="Times New Roman"/>
-          <w:i/>
-        </w:rPr>
-        <w:t>version control software</w:t>
+        </w:rPr>
+        <w:t xml:space="preserve">electronic </w:t>
       </w:r>
       <w:r>
         <w:rPr>
           <w:rFonts w:ascii="Times New Roman" w:hAnsi="Times New Roman" w:cs="Times New Roman"/>
         </w:rPr>
-        <w:t xml:space="preserve"> with our writing – which is to say, we’ll keep track of what’s changing from </w:t>
-      </w:r>
-      <w:proofErr w:type="spellStart"/>
+        <w:t xml:space="preserve">bits instead of </w:t>
+      </w:r>
       <w:r>
         <w:rPr>
           <w:rFonts w:ascii="Times New Roman" w:hAnsi="Times New Roman" w:cs="Times New Roman"/>
         </w:rPr>
-        <w:t>microdraft</w:t>
-      </w:r>
-      <w:proofErr w:type="spellEnd"/>
+        <w:t xml:space="preserve">objects like </w:t>
+      </w:r>
       <w:r>
         <w:rPr>
           <w:rFonts w:ascii="Times New Roman" w:hAnsi="Times New Roman" w:cs="Times New Roman"/>
         </w:rPr>
-        <w:t xml:space="preserve"> to </w:t>
-      </w:r>
-      <w:proofErr w:type="spellStart"/>
+        <w:t xml:space="preserve">paper? How do the answers change, or shift, as we move </w:t>
+      </w:r>
       <w:r>
         <w:rPr>
           <w:rFonts w:ascii="Times New Roman" w:hAnsi="Times New Roman" w:cs="Times New Roman"/>
         </w:rPr>
-        <w:t>microdraft</w:t>
-      </w:r>
-      <w:proofErr w:type="spellEnd"/>
+        <w:t xml:space="preserve">from </w:t>
+      </w:r>
       <w:r>
         <w:rPr>
           <w:rFonts w:ascii="Times New Roman" w:hAnsi="Times New Roman" w:cs="Times New Roman"/>
         </w:rPr>
-        <w:t>. The tools we’ll use here are Git and GitHub, which were developed for computer programming, but are adaptable to any kind of digital composing. In fact, GitHub is how we’ll be hosting nearly all the materials for this course, including our discussion forum and your projects-in-progress. (The occasional file I need to keep private, I’ll post to Canvas.)</w:t>
+        <w:t xml:space="preserve">words into aural and visual modes? The vocabulary we build here, at the start of class, will </w:t>
+      </w:r>
+      <w:r>
+        <w:rPr>
+          <w:rFonts w:ascii="Times New Roman" w:hAnsi="Times New Roman" w:cs="Times New Roman"/>
+        </w:rPr>
+        <w:t xml:space="preserve">form </w:t>
+      </w:r>
+      <w:r>
+        <w:rPr>
+          <w:rFonts w:ascii="Times New Roman" w:hAnsi="Times New Roman" w:cs="Times New Roman"/>
+        </w:rPr>
+        <w:t xml:space="preserve">a set of lenses </w:t>
+      </w:r>
+      <w:r>
+        <w:rPr>
+          <w:rFonts w:ascii="Times New Roman" w:hAnsi="Times New Roman" w:cs="Times New Roman"/>
+        </w:rPr>
+        <w:t xml:space="preserve">that can guide our </w:t>
+      </w:r>
+      <w:r>
+        <w:rPr>
+          <w:rFonts w:ascii="Times New Roman" w:hAnsi="Times New Roman" w:cs="Times New Roman"/>
+        </w:rPr>
+        <w:t xml:space="preserve">attention </w:t>
+      </w:r>
+      <w:r>
+        <w:rPr>
+          <w:rFonts w:ascii="Times New Roman" w:hAnsi="Times New Roman" w:cs="Times New Roman"/>
+        </w:rPr>
+        <w:t>throughout the semester</w:t>
+      </w:r>
+      <w:r>
+        <w:rPr>
+          <w:rFonts w:ascii="Times New Roman" w:hAnsi="Times New Roman" w:cs="Times New Roman"/>
+        </w:rPr>
+        <w:t xml:space="preserve">. </w:t>
       </w:r>
     </w:p>
     <w:p>
@@ -2889,42 +3291,141 @@
         <w:rPr>
           <w:rFonts w:ascii="Times New Roman" w:hAnsi="Times New Roman" w:cs="Times New Roman"/>
         </w:rPr>
-        <w:t xml:space="preserve">The second unit is focused on </w:t>
-      </w:r>
-      <w:proofErr w:type="spellStart"/>
+        <w:t>For</w:t>
+      </w:r>
+      <w:r>
+        <w:rPr>
+          <w:rFonts w:ascii="Times New Roman" w:hAnsi="Times New Roman" w:cs="Times New Roman"/>
+        </w:rPr>
+        <w:t xml:space="preserve"> this first unit, rather than build </w:t>
+      </w:r>
+      <w:r>
+        <w:rPr>
+          <w:rFonts w:ascii="Times New Roman" w:hAnsi="Times New Roman" w:cs="Times New Roman"/>
+        </w:rPr>
+        <w:t>and revise some discrete project</w:t>
+      </w:r>
+      <w:r>
+        <w:rPr>
+          <w:rFonts w:ascii="Times New Roman" w:hAnsi="Times New Roman" w:cs="Times New Roman"/>
+        </w:rPr>
+        <w:t xml:space="preserve">, we’ll </w:t>
+      </w:r>
+      <w:r>
+        <w:rPr>
+          <w:rFonts w:ascii="Times New Roman" w:hAnsi="Times New Roman" w:cs="Times New Roman"/>
+        </w:rPr>
+        <w:t xml:space="preserve">practice </w:t>
+      </w:r>
+      <w:r>
+        <w:rPr>
+          <w:rFonts w:ascii="Times New Roman" w:hAnsi="Times New Roman" w:cs="Times New Roman"/>
+        </w:rPr>
+        <w:t xml:space="preserve">using </w:t>
+      </w:r>
       <w:r>
         <w:rPr>
           <w:rFonts w:ascii="Times New Roman" w:hAnsi="Times New Roman" w:cs="Times New Roman"/>
           <w:i/>
         </w:rPr>
-        <w:t>soundwriting</w:t>
-      </w:r>
-      <w:proofErr w:type="spellEnd"/>
+        <w:t>version control software</w:t>
+      </w:r>
       <w:r>
         <w:rPr>
           <w:rFonts w:ascii="Times New Roman" w:hAnsi="Times New Roman" w:cs="Times New Roman"/>
         </w:rPr>
-        <w:t xml:space="preserve">; it adds a layer of simultaneity by allowing several audio tracks to play at once (as opposed to the single linearity of prose text). We’ll take a little tour of our sonic neighborhoods to practice paying attention to sounds, and the stories those sounds tell, sometimes below the level of conscious awareness. The major project for this unit is an </w:t>
+        <w:t xml:space="preserve"> – which is to say, </w:t>
       </w:r>
       <w:r>
         <w:rPr>
           <w:rFonts w:ascii="Times New Roman" w:hAnsi="Times New Roman" w:cs="Times New Roman"/>
-          <w:i/>
-        </w:rPr>
-        <w:t>audio narrative</w:t>
+        </w:rPr>
+        <w:t xml:space="preserve">tools that help us </w:t>
       </w:r>
       <w:r>
         <w:rPr>
           <w:rFonts w:ascii="Times New Roman" w:hAnsi="Times New Roman" w:cs="Times New Roman"/>
         </w:rPr>
-        <w:t xml:space="preserve"> of your own design, whether documentary, fictional, or even science-</w:t>
+        <w:t xml:space="preserve">track </w:t>
       </w:r>
       <w:r>
         <w:rPr>
           <w:rFonts w:ascii="Times New Roman" w:hAnsi="Times New Roman" w:cs="Times New Roman"/>
         </w:rPr>
+        <w:t>what’s chang</w:t>
+      </w:r>
+      <w:r>
+        <w:rPr>
+          <w:rFonts w:ascii="Times New Roman" w:hAnsi="Times New Roman" w:cs="Times New Roman"/>
+        </w:rPr>
+        <w:t>ing</w:t>
+      </w:r>
+      <w:r>
+        <w:rPr>
+          <w:rFonts w:ascii="Times New Roman" w:hAnsi="Times New Roman" w:cs="Times New Roman"/>
+        </w:rPr>
+        <w:t xml:space="preserve"> </w:t>
+      </w:r>
+      <w:r>
+        <w:rPr>
+          <w:rFonts w:ascii="Times New Roman" w:hAnsi="Times New Roman" w:cs="Times New Roman"/>
+        </w:rPr>
+        <w:t xml:space="preserve">from revision </w:t>
+      </w:r>
+      <w:r>
+        <w:rPr>
+          <w:rFonts w:ascii="Times New Roman" w:hAnsi="Times New Roman" w:cs="Times New Roman"/>
+        </w:rPr>
         <w:lastRenderedPageBreak/>
-        <w:t>fictional: I’ll ask you to record and rearrange the sounds that surround you, using Audacity as our tool of choice.</w:t>
+        <w:t>to revision</w:t>
+      </w:r>
+      <w:r>
+        <w:rPr>
+          <w:rFonts w:ascii="Times New Roman" w:hAnsi="Times New Roman" w:cs="Times New Roman"/>
+        </w:rPr>
+        <w:t xml:space="preserve">. </w:t>
+      </w:r>
+      <w:r>
+        <w:rPr>
+          <w:rFonts w:ascii="Times New Roman" w:hAnsi="Times New Roman" w:cs="Times New Roman"/>
+        </w:rPr>
+        <w:t xml:space="preserve">These tools, </w:t>
+      </w:r>
+      <w:r>
+        <w:rPr>
+          <w:rFonts w:ascii="Times New Roman" w:hAnsi="Times New Roman" w:cs="Times New Roman"/>
+        </w:rPr>
+        <w:t>Git and GitHub</w:t>
+      </w:r>
+      <w:r>
+        <w:rPr>
+          <w:rFonts w:ascii="Times New Roman" w:hAnsi="Times New Roman" w:cs="Times New Roman"/>
+        </w:rPr>
+        <w:t xml:space="preserve">, </w:t>
+      </w:r>
+      <w:r>
+        <w:rPr>
+          <w:rFonts w:ascii="Times New Roman" w:hAnsi="Times New Roman" w:cs="Times New Roman"/>
+        </w:rPr>
+        <w:t xml:space="preserve">were developed for computer programming, but </w:t>
+      </w:r>
+      <w:r>
+        <w:rPr>
+          <w:rFonts w:ascii="Times New Roman" w:hAnsi="Times New Roman" w:cs="Times New Roman"/>
+        </w:rPr>
+        <w:t xml:space="preserve">they’re </w:t>
+      </w:r>
+      <w:r>
+        <w:rPr>
+          <w:rFonts w:ascii="Times New Roman" w:hAnsi="Times New Roman" w:cs="Times New Roman"/>
+        </w:rPr>
+        <w:t xml:space="preserve">useful for </w:t>
+      </w:r>
+      <w:r>
+        <w:rPr>
+          <w:rFonts w:ascii="Times New Roman" w:hAnsi="Times New Roman" w:cs="Times New Roman"/>
+        </w:rPr>
+        <w:t>any kind of digital composing. In fact, GitHub is how we’ll be hosting nearly all the materials for this course, including our discussion forum and your projects-in-progress. (The occasional file I need to keep private, I’ll post to Canvas.)</w:t>
       </w:r>
     </w:p>
     <w:p>
@@ -2940,59 +3441,113 @@
         <w:rPr>
           <w:rFonts w:ascii="Times New Roman" w:hAnsi="Times New Roman" w:cs="Times New Roman"/>
         </w:rPr>
-        <w:t xml:space="preserve">Unit three moves into </w:t>
-      </w:r>
+        <w:t xml:space="preserve">The second unit is focused on </w:t>
+      </w:r>
+      <w:proofErr w:type="spellStart"/>
       <w:r>
         <w:rPr>
           <w:rFonts w:ascii="Times New Roman" w:hAnsi="Times New Roman" w:cs="Times New Roman"/>
           <w:i/>
         </w:rPr>
-        <w:t>visual rhetorics</w:t>
-      </w:r>
+        <w:t>soundwriting</w:t>
+      </w:r>
+      <w:proofErr w:type="spellEnd"/>
       <w:r>
         <w:rPr>
           <w:rFonts w:ascii="Times New Roman" w:hAnsi="Times New Roman" w:cs="Times New Roman"/>
         </w:rPr>
-        <w:t xml:space="preserve">, adding multiple layers of depth to our x-y grid, even as we lose the axis of time. (Apologies to anyone who was especially excited to work on video, but I had to sacrifice something in designing this course: 14 weeks is </w:t>
-      </w:r>
-      <w:proofErr w:type="gramStart"/>
+        <w:t xml:space="preserve">; it adds </w:t>
+      </w:r>
       <w:r>
         <w:rPr>
           <w:rFonts w:ascii="Times New Roman" w:hAnsi="Times New Roman" w:cs="Times New Roman"/>
         </w:rPr>
-        <w:t>really not</w:t>
-      </w:r>
-      <w:proofErr w:type="gramEnd"/>
+        <w:t>the</w:t>
+      </w:r>
       <w:r>
         <w:rPr>
           <w:rFonts w:ascii="Times New Roman" w:hAnsi="Times New Roman" w:cs="Times New Roman"/>
         </w:rPr>
-        <w:t xml:space="preserve"> a lot of time!) The major project in this unit is </w:t>
+        <w:t xml:space="preserve"> layer of simultaneity by allowing several audio tracks to play at once (as opposed to the single line</w:t>
+      </w:r>
+      <w:r>
+        <w:rPr>
+          <w:rFonts w:ascii="Times New Roman" w:hAnsi="Times New Roman" w:cs="Times New Roman"/>
+        </w:rPr>
+        <w:t xml:space="preserve"> </w:t>
+      </w:r>
+      <w:r>
+        <w:rPr>
+          <w:rFonts w:ascii="Times New Roman" w:hAnsi="Times New Roman" w:cs="Times New Roman"/>
+        </w:rPr>
+        <w:t>of prose text</w:t>
+      </w:r>
+      <w:r>
+        <w:rPr>
+          <w:rFonts w:ascii="Times New Roman" w:hAnsi="Times New Roman" w:cs="Times New Roman"/>
+        </w:rPr>
+        <w:t xml:space="preserve"> we can keep track of</w:t>
+      </w:r>
+      <w:r>
+        <w:rPr>
+          <w:rFonts w:ascii="Times New Roman" w:hAnsi="Times New Roman" w:cs="Times New Roman"/>
+        </w:rPr>
+        <w:t xml:space="preserve">). The major project for this unit is an </w:t>
       </w:r>
       <w:r>
         <w:rPr>
           <w:rFonts w:ascii="Times New Roman" w:hAnsi="Times New Roman" w:cs="Times New Roman"/>
           <w:i/>
         </w:rPr>
-        <w:t>visual argument</w:t>
+        <w:t>audio narrative</w:t>
       </w:r>
       <w:r>
         <w:rPr>
           <w:rFonts w:ascii="Times New Roman" w:hAnsi="Times New Roman" w:cs="Times New Roman"/>
         </w:rPr>
-        <w:t xml:space="preserve">: a kind of collage, but – importantly </w:t>
+        <w:t xml:space="preserve"> of your own design, whether documentary, fictional, or even science-fictional: I’ll ask you to record and rearrange the sounds that surround you, </w:t>
       </w:r>
       <w:r>
         <w:rPr>
           <w:rFonts w:ascii="Times New Roman" w:hAnsi="Times New Roman" w:cs="Times New Roman"/>
         </w:rPr>
-        <w:t>–</w:t>
+        <w:t xml:space="preserve">layering them into foreground and background for an immersive experience. </w:t>
       </w:r>
       <w:r>
         <w:rPr>
           <w:rFonts w:ascii="Times New Roman" w:hAnsi="Times New Roman" w:cs="Times New Roman"/>
         </w:rPr>
-        <w:t> a collage that aims to make an intervention in the world through its juxtaposition of images and text. Though some of you may have some experience with Photoshop, I’m going to focus on GIMP: it’s nearly as powerful, and because it’s free, you’ll be able to keep using it easily after graduation. (Regardless of software, it’s important to realize that the biggest differences are in surface trappings – which are a lot less important than the functions they invoke, and the design principles that help you decide what you’re trying to do. If you feel strongly that Photoshop is more appropriate for your learning and career goals, talk to me about it in office hours, and maybe we can work something out.)</w:t>
+        <w:t>M</w:t>
+      </w:r>
+      <w:r>
+        <w:rPr>
+          <w:rFonts w:ascii="Times New Roman" w:hAnsi="Times New Roman" w:cs="Times New Roman"/>
+        </w:rPr>
+        <w:t xml:space="preserve">y </w:t>
+      </w:r>
+      <w:r>
+        <w:rPr>
+          <w:rFonts w:ascii="Times New Roman" w:hAnsi="Times New Roman" w:cs="Times New Roman"/>
+        </w:rPr>
+        <w:t xml:space="preserve">go-to </w:t>
+      </w:r>
+      <w:r>
+        <w:rPr>
+          <w:rFonts w:ascii="Times New Roman" w:hAnsi="Times New Roman" w:cs="Times New Roman"/>
+        </w:rPr>
+        <w:t xml:space="preserve">software </w:t>
+      </w:r>
+      <w:r>
+        <w:rPr>
+          <w:rFonts w:ascii="Times New Roman" w:hAnsi="Times New Roman" w:cs="Times New Roman"/>
+        </w:rPr>
+        <w:t>here is Audacity</w:t>
+      </w:r>
+      <w:r>
+        <w:rPr>
+          <w:rFonts w:ascii="Times New Roman" w:hAnsi="Times New Roman" w:cs="Times New Roman"/>
+        </w:rPr>
+        <w:t>.</w:t>
       </w:r>
     </w:p>
     <w:p>
@@ -3008,47 +3563,125 @@
         <w:rPr>
           <w:rFonts w:ascii="Times New Roman" w:hAnsi="Times New Roman" w:cs="Times New Roman"/>
         </w:rPr>
-        <w:t xml:space="preserve">The fourth unit, and with it the third major project, take us deeper into the computer’s stack: we’ll be working with HTML and CSS to build beautiful </w:t>
+        <w:t xml:space="preserve">Unit three moves into </w:t>
       </w:r>
       <w:r>
         <w:rPr>
           <w:rFonts w:ascii="Times New Roman" w:hAnsi="Times New Roman" w:cs="Times New Roman"/>
           <w:i/>
         </w:rPr>
-        <w:t>responsive websites</w:t>
+        <w:t>visual rhetorics</w:t>
       </w:r>
       <w:r>
         <w:rPr>
           <w:rFonts w:ascii="Times New Roman" w:hAnsi="Times New Roman" w:cs="Times New Roman"/>
         </w:rPr>
+        <w:t xml:space="preserve">, adding </w:t>
+      </w:r>
+      <w:r>
+        <w:rPr>
+          <w:rFonts w:ascii="Times New Roman" w:hAnsi="Times New Roman" w:cs="Times New Roman"/>
+        </w:rPr>
+        <w:t xml:space="preserve">a second </w:t>
+      </w:r>
+      <w:r>
+        <w:rPr>
+          <w:rFonts w:ascii="Times New Roman" w:hAnsi="Times New Roman" w:cs="Times New Roman"/>
+        </w:rPr>
+        <w:t>dimension</w:t>
+      </w:r>
+      <w:r>
+        <w:rPr>
+          <w:rFonts w:ascii="Times New Roman" w:hAnsi="Times New Roman" w:cs="Times New Roman"/>
+        </w:rPr>
         <w:t xml:space="preserve"> </w:t>
       </w:r>
+      <w:r>
+        <w:rPr>
+          <w:rFonts w:ascii="Times New Roman" w:hAnsi="Times New Roman" w:cs="Times New Roman"/>
+        </w:rPr>
+        <w:t>to our grid</w:t>
+      </w:r>
+      <w:r>
+        <w:rPr>
+          <w:rFonts w:ascii="Times New Roman" w:hAnsi="Times New Roman" w:cs="Times New Roman"/>
+        </w:rPr>
+        <w:t xml:space="preserve"> of simultaneous presentation</w:t>
+      </w:r>
+      <w:r>
+        <w:rPr>
+          <w:rFonts w:ascii="Times New Roman" w:hAnsi="Times New Roman" w:cs="Times New Roman"/>
+        </w:rPr>
+        <w:t xml:space="preserve">, even as we </w:t>
+      </w:r>
+      <w:r>
+        <w:rPr>
+          <w:rFonts w:ascii="Times New Roman" w:hAnsi="Times New Roman" w:cs="Times New Roman"/>
+        </w:rPr>
+        <w:t xml:space="preserve">cede control of </w:t>
+      </w:r>
+      <w:r>
+        <w:rPr>
+          <w:rFonts w:ascii="Times New Roman" w:hAnsi="Times New Roman" w:cs="Times New Roman"/>
+        </w:rPr>
+        <w:t xml:space="preserve">the axis of time. (Apologies to anyone who was especially excited to work on video, but I had to sacrifice something in designing this course: 14 weeks is </w:t>
+      </w:r>
       <w:proofErr w:type="gramStart"/>
       <w:r>
         <w:rPr>
           <w:rFonts w:ascii="Times New Roman" w:hAnsi="Times New Roman" w:cs="Times New Roman"/>
         </w:rPr>
-        <w:t>more or less from</w:t>
+        <w:t>really not</w:t>
       </w:r>
       <w:proofErr w:type="gramEnd"/>
       <w:r>
         <w:rPr>
           <w:rFonts w:ascii="Times New Roman" w:hAnsi="Times New Roman" w:cs="Times New Roman"/>
         </w:rPr>
-        <w:t xml:space="preserve"> scratch. If you’ve never worked with </w:t>
+        <w:t xml:space="preserve"> a lot of time!) The major project in this unit is </w:t>
       </w:r>
       <w:r>
         <w:rPr>
           <w:rFonts w:ascii="Times New Roman" w:hAnsi="Times New Roman" w:cs="Times New Roman"/>
           <w:i/>
         </w:rPr>
-        <w:t>markup languages</w:t>
+        <w:t>visual argument</w:t>
       </w:r>
       <w:r>
         <w:rPr>
           <w:rFonts w:ascii="Times New Roman" w:hAnsi="Times New Roman" w:cs="Times New Roman"/>
         </w:rPr>
-        <w:t xml:space="preserve"> before, don’t worry; I know an amazing tutorial. As for tools, there are many excellent markup-sensitive text editors out there, but if you don’t have a preference, I recommend the cross-platform Atom. (Just don’t use a word processor like MS Word or even LibreOffice, which would add a lot of junk code behind the scenes.) We’ll publish the websites using GitHub’s built-in Pages functionality.</w:t>
+        <w:t>: a kind of collage</w:t>
+      </w:r>
+      <w:r>
+        <w:rPr>
+          <w:rFonts w:ascii="Times New Roman" w:hAnsi="Times New Roman" w:cs="Times New Roman"/>
+        </w:rPr>
+        <w:t xml:space="preserve"> </w:t>
+      </w:r>
+      <w:r>
+        <w:rPr>
+          <w:rFonts w:ascii="Times New Roman" w:hAnsi="Times New Roman" w:cs="Times New Roman"/>
+        </w:rPr>
+        <w:t xml:space="preserve">that aims to make an intervention in the world through its juxtaposition of images and text. </w:t>
+      </w:r>
+      <w:r>
+        <w:rPr>
+          <w:rFonts w:ascii="Times New Roman" w:hAnsi="Times New Roman" w:cs="Times New Roman"/>
+        </w:rPr>
+        <w:t xml:space="preserve">My go-to software for this unit is GIMP, the Gnu Image </w:t>
+      </w:r>
+      <w:r>
+        <w:rPr>
+          <w:rFonts w:ascii="Times New Roman" w:hAnsi="Times New Roman" w:cs="Times New Roman"/>
+        </w:rPr>
+        <w:t>Manipulation</w:t>
+      </w:r>
+      <w:r>
+        <w:rPr>
+          <w:rFonts w:ascii="Times New Roman" w:hAnsi="Times New Roman" w:cs="Times New Roman"/>
+        </w:rPr>
+        <w:t xml:space="preserve"> Program.</w:t>
       </w:r>
     </w:p>
     <w:p>
@@ -3064,7 +3697,83 @@
         <w:rPr>
           <w:rFonts w:ascii="Times New Roman" w:hAnsi="Times New Roman" w:cs="Times New Roman"/>
         </w:rPr>
-        <w:t>Unit five asks you to put it all together, revisiting earlier projects and/or skillsets to consolidate what you’ve learned and project forward beyond the semester. We’ll talk more about how that will work as it gets closer.</w:t>
+        <w:t xml:space="preserve">The fourth unit, and with it the third major project, take us deeper into the computer’s stack: we’ll be working with HTML and CSS to build beautiful </w:t>
+      </w:r>
+      <w:r>
+        <w:rPr>
+          <w:rFonts w:ascii="Times New Roman" w:hAnsi="Times New Roman" w:cs="Times New Roman"/>
+          <w:iCs/>
+        </w:rPr>
+        <w:t>responsive websites</w:t>
+      </w:r>
+      <w:r>
+        <w:rPr>
+          <w:rFonts w:ascii="Times New Roman" w:hAnsi="Times New Roman" w:cs="Times New Roman"/>
+        </w:rPr>
+        <w:t xml:space="preserve"> </w:t>
+      </w:r>
+      <w:proofErr w:type="gramStart"/>
+      <w:r>
+        <w:rPr>
+          <w:rFonts w:ascii="Times New Roman" w:hAnsi="Times New Roman" w:cs="Times New Roman"/>
+        </w:rPr>
+        <w:t>more or less from</w:t>
+      </w:r>
+      <w:proofErr w:type="gramEnd"/>
+      <w:r>
+        <w:rPr>
+          <w:rFonts w:ascii="Times New Roman" w:hAnsi="Times New Roman" w:cs="Times New Roman"/>
+        </w:rPr>
+        <w:t xml:space="preserve"> scratch. If you’ve never worked with </w:t>
+      </w:r>
+      <w:r>
+        <w:rPr>
+          <w:rFonts w:ascii="Times New Roman" w:hAnsi="Times New Roman" w:cs="Times New Roman"/>
+          <w:i/>
+        </w:rPr>
+        <w:t>markup languages</w:t>
+      </w:r>
+      <w:r>
+        <w:rPr>
+          <w:rFonts w:ascii="Times New Roman" w:hAnsi="Times New Roman" w:cs="Times New Roman"/>
+        </w:rPr>
+        <w:t xml:space="preserve"> before, don’t worry; I</w:t>
+      </w:r>
+      <w:r>
+        <w:rPr>
+          <w:rFonts w:ascii="Times New Roman" w:hAnsi="Times New Roman" w:cs="Times New Roman"/>
+        </w:rPr>
+        <w:t xml:space="preserve">’ve found some </w:t>
+      </w:r>
+      <w:r>
+        <w:rPr>
+          <w:rFonts w:ascii="Times New Roman" w:hAnsi="Times New Roman" w:cs="Times New Roman"/>
+        </w:rPr>
+        <w:t>amazing tutorial</w:t>
+      </w:r>
+      <w:r>
+        <w:rPr>
+          <w:rFonts w:ascii="Times New Roman" w:hAnsi="Times New Roman" w:cs="Times New Roman"/>
+        </w:rPr>
+        <w:t>s</w:t>
+      </w:r>
+      <w:r>
+        <w:rPr>
+          <w:rFonts w:ascii="Times New Roman" w:hAnsi="Times New Roman" w:cs="Times New Roman"/>
+        </w:rPr>
+        <w:t xml:space="preserve">. As for tools, there are many excellent markup-sensitive text editors out there, but if you don’t have a preference, I recommend the cross-platform </w:t>
+      </w:r>
+      <w:r>
+        <w:rPr>
+          <w:rFonts w:ascii="Times New Roman" w:hAnsi="Times New Roman" w:cs="Times New Roman"/>
+        </w:rPr>
+        <w:t>Pulsar or VS Code</w:t>
+      </w:r>
+      <w:r>
+        <w:rPr>
+          <w:rFonts w:ascii="Times New Roman" w:hAnsi="Times New Roman" w:cs="Times New Roman"/>
+        </w:rPr>
+        <w:t>. (Just don’t use a word processor like MS Word or even LibreOffice, which would add a lot of junk code behind the scenes.) We’ll publish the websites using GitHub’s built-in Pages functionality.</w:t>
       </w:r>
     </w:p>
     <w:p>
@@ -3080,14 +3789,19 @@
         <w:rPr>
           <w:rFonts w:ascii="Times New Roman" w:hAnsi="Times New Roman" w:cs="Times New Roman"/>
         </w:rPr>
-        <w:t xml:space="preserve">Maybe you noticed that I’m not planning to teach you any “industry standard” software. This is a design choice I made, deliberately, if not without some hesitation. Here’s why: even if I could teach you every aspect of a single program, there are many more out there, all of them changing with each new release, each new competitor. Ultimately, there’s no way to learn all there is to know about Composing Digital Media in one semester, or maybe a lifetime. Instead, what I hope the course can teach you, what I hope you’ll learn, are strategies for dealing with </w:t>
+        <w:t xml:space="preserve">Unit five asks you to put it all together, revisiting earlier projects and/or skillsets to consolidate what you’ve learned and project forward beyond the semester. We’ll talk more about how </w:t>
       </w:r>
       <w:r>
         <w:rPr>
           <w:rFonts w:ascii="Times New Roman" w:hAnsi="Times New Roman" w:cs="Times New Roman"/>
         </w:rPr>
-        <w:lastRenderedPageBreak/>
-        <w:t>that endless churn – a sense of what to look for, and where to look, to figure out the next new tool, and the next, and the next.</w:t>
+        <w:t xml:space="preserve">to do that </w:t>
+      </w:r>
+      <w:r>
+        <w:rPr>
+          <w:rFonts w:ascii="Times New Roman" w:hAnsi="Times New Roman" w:cs="Times New Roman"/>
+        </w:rPr>
+        <w:t>as it gets closer.</w:t>
       </w:r>
     </w:p>
     <w:p>
@@ -3099,19 +3813,144 @@
           <w:rFonts w:ascii="Times New Roman" w:hAnsi="Times New Roman" w:cs="Times New Roman"/>
         </w:rPr>
       </w:pPr>
-      <w:proofErr w:type="gramStart"/>
       <w:r>
         <w:rPr>
           <w:rFonts w:ascii="Times New Roman" w:hAnsi="Times New Roman" w:cs="Times New Roman"/>
         </w:rPr>
-        <w:t>So</w:t>
-      </w:r>
-      <w:proofErr w:type="gramEnd"/>
+        <w:t>Maybe you noticed that I’m not planning to teach you any “industry standard” software</w:t>
+      </w:r>
       <w:r>
         <w:rPr>
           <w:rFonts w:ascii="Times New Roman" w:hAnsi="Times New Roman" w:cs="Times New Roman"/>
         </w:rPr>
-        <w:t xml:space="preserve"> I’ll frequently ask you to pause, to notice where your attention is drawn, and to consider what possibilities are present or suggested. I’ll ask you to read and respond to both model texts and arguments; to reflect in writing frequently on the choices you’re making, and why. And, above all, I’ll ask you to keep making choices, and making new things. As composition scholar Doug Hesse put it, you can’t learn to play piano just by reading about the piano; why should we expect any differently about writing, in any form?</w:t>
+        <w:t xml:space="preserve"> like Adobe’s suite (Audition, Photoshop, </w:t>
+      </w:r>
+      <w:r>
+        <w:rPr>
+          <w:rFonts w:ascii="Times New Roman" w:hAnsi="Times New Roman" w:cs="Times New Roman"/>
+        </w:rPr>
+        <w:t xml:space="preserve">Illustrator, </w:t>
+      </w:r>
+      <w:r>
+        <w:rPr>
+          <w:rFonts w:ascii="Times New Roman" w:hAnsi="Times New Roman" w:cs="Times New Roman"/>
+        </w:rPr>
+        <w:t>Dreamweaver</w:t>
+      </w:r>
+      <w:r>
+        <w:rPr>
+          <w:rFonts w:ascii="Times New Roman" w:hAnsi="Times New Roman" w:cs="Times New Roman"/>
+        </w:rPr>
+        <w:t>)</w:t>
+      </w:r>
+      <w:r>
+        <w:rPr>
+          <w:rFonts w:ascii="Times New Roman" w:hAnsi="Times New Roman" w:cs="Times New Roman"/>
+        </w:rPr>
+        <w:t xml:space="preserve">. This is a design choice I made deliberately, if not without some hesitation. Here’s why: </w:t>
+      </w:r>
+      <w:r>
+        <w:rPr>
+          <w:rFonts w:ascii="Times New Roman" w:hAnsi="Times New Roman" w:cs="Times New Roman"/>
+        </w:rPr>
+        <w:t xml:space="preserve">For one thing, everything I’ve </w:t>
+      </w:r>
+      <w:r>
+        <w:rPr>
+          <w:rFonts w:ascii="Times New Roman" w:hAnsi="Times New Roman" w:cs="Times New Roman"/>
+        </w:rPr>
+        <w:lastRenderedPageBreak/>
+        <w:t xml:space="preserve">selected is free and open-source software, meaning you’ll maintain access to it and its successors for the low, low price of </w:t>
+      </w:r>
+      <w:r>
+        <w:rPr>
+          <w:rFonts w:ascii="Times New Roman" w:hAnsi="Times New Roman" w:cs="Times New Roman"/>
+        </w:rPr>
+        <w:t xml:space="preserve">$0, even after you leave Pitt. For another, this class is </w:t>
+      </w:r>
+      <w:r>
+        <w:rPr>
+          <w:rFonts w:ascii="Times New Roman" w:hAnsi="Times New Roman" w:cs="Times New Roman"/>
+        </w:rPr>
+        <w:t xml:space="preserve">largely </w:t>
+      </w:r>
+      <w:r>
+        <w:rPr>
+          <w:rFonts w:ascii="Times New Roman" w:hAnsi="Times New Roman" w:cs="Times New Roman"/>
+        </w:rPr>
+        <w:t xml:space="preserve">an introductory seminar, planting seeds for future growth – not a </w:t>
+      </w:r>
+      <w:r>
+        <w:rPr>
+          <w:rFonts w:ascii="Times New Roman" w:hAnsi="Times New Roman" w:cs="Times New Roman"/>
+        </w:rPr>
+        <w:t xml:space="preserve">space </w:t>
+      </w:r>
+      <w:r>
+        <w:rPr>
+          <w:rFonts w:ascii="Times New Roman" w:hAnsi="Times New Roman" w:cs="Times New Roman"/>
+        </w:rPr>
+        <w:t xml:space="preserve">to polish </w:t>
+      </w:r>
+      <w:r>
+        <w:rPr>
+          <w:rFonts w:ascii="Times New Roman" w:hAnsi="Times New Roman" w:cs="Times New Roman"/>
+        </w:rPr>
+        <w:t>a portfolio that will be interview-ready for a</w:t>
+      </w:r>
+      <w:r>
+        <w:rPr>
+          <w:rFonts w:ascii="Times New Roman" w:hAnsi="Times New Roman" w:cs="Times New Roman"/>
+        </w:rPr>
+        <w:t xml:space="preserve"> design-</w:t>
+      </w:r>
+      <w:r>
+        <w:rPr>
+          <w:rFonts w:ascii="Times New Roman" w:hAnsi="Times New Roman" w:cs="Times New Roman"/>
+        </w:rPr>
+        <w:t xml:space="preserve">industry job. </w:t>
+      </w:r>
+      <w:r>
+        <w:rPr>
+          <w:rFonts w:ascii="Times New Roman" w:hAnsi="Times New Roman" w:cs="Times New Roman"/>
+        </w:rPr>
+        <w:t xml:space="preserve">What’s more, </w:t>
+      </w:r>
+      <w:r>
+        <w:rPr>
+          <w:rFonts w:ascii="Times New Roman" w:hAnsi="Times New Roman" w:cs="Times New Roman"/>
+        </w:rPr>
+        <w:t xml:space="preserve">even if I could teach you every aspect of </w:t>
+      </w:r>
+      <w:r>
+        <w:rPr>
+          <w:rFonts w:ascii="Times New Roman" w:hAnsi="Times New Roman" w:cs="Times New Roman"/>
+        </w:rPr>
+        <w:t xml:space="preserve">some </w:t>
+      </w:r>
+      <w:r>
+        <w:rPr>
+          <w:rFonts w:ascii="Times New Roman" w:hAnsi="Times New Roman" w:cs="Times New Roman"/>
+        </w:rPr>
+        <w:t xml:space="preserve">preferred </w:t>
+      </w:r>
+      <w:r>
+        <w:rPr>
+          <w:rFonts w:ascii="Times New Roman" w:hAnsi="Times New Roman" w:cs="Times New Roman"/>
+        </w:rPr>
+        <w:t>program, there are many more out there, all of them changing with each new release, each new competitor.</w:t>
+      </w:r>
+      <w:r>
+        <w:rPr>
+          <w:rFonts w:ascii="Times New Roman" w:hAnsi="Times New Roman" w:cs="Times New Roman"/>
+        </w:rPr>
+        <w:t xml:space="preserve"> </w:t>
+      </w:r>
+      <w:r>
+        <w:rPr>
+          <w:rFonts w:ascii="Times New Roman" w:hAnsi="Times New Roman" w:cs="Times New Roman"/>
+        </w:rPr>
+        <w:t>Regardless of software, it’s important to realize that the biggest differences are in surface trappings – which are a lot less important than the functions they invoke, and the design principles that help you decide what you’re trying to do.</w:t>
       </w:r>
     </w:p>
     <w:p>
@@ -3127,7 +3966,13 @@
         <w:rPr>
           <w:rFonts w:ascii="Times New Roman" w:hAnsi="Times New Roman" w:cs="Times New Roman"/>
         </w:rPr>
-        <w:t>I don’t expect us all to become concert-solo ready in fourteen short weeks. But I’m looking forward to rehearsals, just the same.</w:t>
+        <w:t>That said, i</w:t>
+      </w:r>
+      <w:r>
+        <w:rPr>
+          <w:rFonts w:ascii="Times New Roman" w:hAnsi="Times New Roman" w:cs="Times New Roman"/>
+        </w:rPr>
+        <w:t>f you feel strongly that Photoshop is more appropriate for your learning and career goals, talk to me about it in office hours, and maybe we can work something out.</w:t>
       </w:r>
     </w:p>
     <w:p>
@@ -3139,12 +3984,6 @@
           <w:rFonts w:ascii="Times New Roman" w:hAnsi="Times New Roman" w:cs="Times New Roman"/>
         </w:rPr>
       </w:pPr>
-      <w:r>
-        <w:rPr>
-          <w:rFonts w:ascii="Times New Roman" w:hAnsi="Times New Roman" w:cs="Times New Roman"/>
-        </w:rPr>
-        <w:t>All best,</w:t>
-      </w:r>
     </w:p>
     <w:p>
       <w:pPr>
@@ -3159,6 +3998,78 @@
         <w:rPr>
           <w:rFonts w:ascii="Times New Roman" w:hAnsi="Times New Roman" w:cs="Times New Roman"/>
         </w:rPr>
+        <w:t xml:space="preserve"> Ultimately, there’s no way to learn all there is to know about Composing Digital Media in one semester, or maybe a lifetime. Instead, what I hope the course can teach you, what I hope you’ll learn, are strategies for dealing with that endless churn – a sense of what to look for, and where to look, to figure out the next new tool, and the next, and the next.</w:t>
+      </w:r>
+    </w:p>
+    <w:p>
+      <w:pPr>
+        <w:pStyle w:val="BodyText"/>
+        <w:spacing w:line="360" w:lineRule="auto"/>
+        <w:ind w:firstLine="540"/>
+        <w:rPr>
+          <w:rFonts w:ascii="Times New Roman" w:hAnsi="Times New Roman" w:cs="Times New Roman"/>
+        </w:rPr>
+      </w:pPr>
+      <w:proofErr w:type="gramStart"/>
+      <w:r>
+        <w:rPr>
+          <w:rFonts w:ascii="Times New Roman" w:hAnsi="Times New Roman" w:cs="Times New Roman"/>
+        </w:rPr>
+        <w:t>So</w:t>
+      </w:r>
+      <w:proofErr w:type="gramEnd"/>
+      <w:r>
+        <w:rPr>
+          <w:rFonts w:ascii="Times New Roman" w:hAnsi="Times New Roman" w:cs="Times New Roman"/>
+        </w:rPr>
+        <w:t xml:space="preserve"> I’ll frequently ask you to pause, to notice where your attention is drawn, and to consider what possibilities are present or suggested. I’ll ask you to read and respond to both model texts and arguments; to reflect in writing frequently on the choices you’re making, and why. And, above all, I’ll ask you to keep making choices and making new things. As composition scholar Doug Hesse put it, you can’t learn to play piano just by reading about the piano; why should we expect any differently about writing, in any form?</w:t>
+      </w:r>
+    </w:p>
+    <w:p>
+      <w:pPr>
+        <w:pStyle w:val="BodyText"/>
+        <w:spacing w:line="360" w:lineRule="auto"/>
+        <w:ind w:firstLine="540"/>
+        <w:rPr>
+          <w:rFonts w:ascii="Times New Roman" w:hAnsi="Times New Roman" w:cs="Times New Roman"/>
+        </w:rPr>
+      </w:pPr>
+      <w:r>
+        <w:rPr>
+          <w:rFonts w:ascii="Times New Roman" w:hAnsi="Times New Roman" w:cs="Times New Roman"/>
+        </w:rPr>
+        <w:t>I don’t expect us all to become concert-solo ready in fourteen short weeks. But I’m looking forward to rehearsals, just the same.</w:t>
+      </w:r>
+    </w:p>
+    <w:p>
+      <w:pPr>
+        <w:pStyle w:val="BodyText"/>
+        <w:spacing w:line="360" w:lineRule="auto"/>
+        <w:ind w:firstLine="540"/>
+        <w:rPr>
+          <w:rFonts w:ascii="Times New Roman" w:hAnsi="Times New Roman" w:cs="Times New Roman"/>
+        </w:rPr>
+      </w:pPr>
+      <w:r>
+        <w:rPr>
+          <w:rFonts w:ascii="Times New Roman" w:hAnsi="Times New Roman" w:cs="Times New Roman"/>
+        </w:rPr>
+        <w:t>All best,</w:t>
+      </w:r>
+    </w:p>
+    <w:p>
+      <w:pPr>
+        <w:pStyle w:val="BodyText"/>
+        <w:spacing w:line="360" w:lineRule="auto"/>
+        <w:ind w:firstLine="540"/>
+        <w:rPr>
+          <w:rFonts w:ascii="Times New Roman" w:hAnsi="Times New Roman" w:cs="Times New Roman"/>
+        </w:rPr>
+      </w:pPr>
+      <w:r>
+        <w:rPr>
+          <w:rFonts w:ascii="Times New Roman" w:hAnsi="Times New Roman" w:cs="Times New Roman"/>
+        </w:rPr>
         <w:t>Benjamin Miller (please call me Ben)</w:t>
       </w:r>
     </w:p>
@@ -3177,6 +4088,7 @@
         <w:pStyle w:val="Heading1"/>
       </w:pPr>
       <w:r>
+        <w:lastRenderedPageBreak/>
         <w:t>Caring for Yourself and the Classroom Community</w:t>
       </w:r>
     </w:p>
@@ -3339,11 +4251,7 @@
       </w:r>
       <w:proofErr w:type="gramEnd"/>
       <w:r>
-        <w:t xml:space="preserve"> connected to Zoom from my own laptop; other in-person participants may wish to join as well, so long as they keep their </w:t>
-      </w:r>
-      <w:r>
-        <w:lastRenderedPageBreak/>
-        <w:t>microphones and speakers off to avoid echo. </w:t>
+        <w:t xml:space="preserve"> connected to Zoom from my own laptop; other in-person participants may wish to join as well, so long as they keep their microphones and speakers off to avoid echo. </w:t>
       </w:r>
       <w:r>
         <w:t xml:space="preserve">On days when you need it, you can find the Zoom link on Canvas the first time; after that, you should be able to find it in your Zoom app’s recent history. </w:t>
@@ -3397,15 +4305,7 @@
         <w:t xml:space="preserve"> masks</w:t>
       </w:r>
       <w:r>
-        <w:t xml:space="preserve"> can protect both you and others, even when they are not mandatory. </w:t>
-      </w:r>
-      <w:proofErr w:type="gramStart"/>
-      <w:r>
-        <w:t>I myself</w:t>
-      </w:r>
-      <w:proofErr w:type="gramEnd"/>
-      <w:r>
-        <w:t xml:space="preserve"> will be wearing at least a KN95 mask in indoor spaces throughout the semester. When Allegheny County is in a high state of viral transmission, Pitt’s current policy automatically shifts to require masking in university buildings. It’s important for everyone’s health that we all uphold the regulations, standards, and guidelines put in place by public health officials; for the latest guidance, please see </w:t>
+        <w:t xml:space="preserve"> can protect both you and others, even when they are not mandatory. When Allegheny County is in a high state of viral transmission, Pitt’s current policy automatically shifts to require masking in university buildings. It’s important for everyone’s health that we all uphold the regulations, standards, and guidelines put in place by public health officials; for the latest guidance, please see </w:t>
       </w:r>
       <w:hyperlink r:id="rId11" w:history="1">
         <w:r>
@@ -3494,6 +4394,7 @@
         </w:rPr>
       </w:pPr>
       <w:r>
+        <w:lastRenderedPageBreak/>
         <w:t>If you want to incorporate materials that others have created, you can do so </w:t>
       </w:r>
       <w:r>
@@ -3639,7 +4540,6 @@
           <w:sz w:val="21"/>
           <w:szCs w:val="19"/>
         </w:rPr>
-        <w:lastRenderedPageBreak/>
         <w:t>9.</w:t>
       </w:r>
       <w:r>
@@ -3867,7 +4767,11 @@
         <w:t>,</w:t>
       </w:r>
       <w:r>
-        <w:t xml:space="preserve"> or family member you trust for assistance connecting to the support that can help. The University Counseling Center is here for you: call 412-648-7930 and visit their website</w:t>
+        <w:t xml:space="preserve"> or family </w:t>
+      </w:r>
+      <w:r>
+        <w:lastRenderedPageBreak/>
+        <w:t>member you trust for assistance connecting to the support that can help. The University Counseling Center is here for you: call 412-648-7930 and visit their website</w:t>
       </w:r>
       <w:r>
         <w:t xml:space="preserve"> at </w:t>
@@ -3964,11 +4868,7 @@
         <w:t>faculty and staff members are required to report to the University’s Title IX office any instances of sexual misconduct, including harassment and sexual violence</w:t>
       </w:r>
       <w:r>
-        <w:t xml:space="preserve">; this allows the office to reach out to victims with appropriate resources and support </w:t>
-      </w:r>
-      <w:r>
-        <w:lastRenderedPageBreak/>
-        <w:t xml:space="preserve">options, and to avoid serial offenses or offenders going undetected for a long time. To clarify: </w:t>
+        <w:t xml:space="preserve">; this allows the office to reach out to victims with appropriate resources and support options, and to avoid serial offenses or offenders going undetected for a long time. To clarify: </w:t>
       </w:r>
       <w:r>
         <w:rPr>
@@ -4157,6 +5057,7 @@
         <w:pStyle w:val="Heading3"/>
       </w:pPr>
       <w:r>
+        <w:lastRenderedPageBreak/>
         <w:t>Drawing on the expertise of t</w:t>
       </w:r>
       <w:r>
@@ -4315,7 +5216,6 @@
       </w:pPr>
       <w:bookmarkStart w:id="6" w:name="_Toc48120460"/>
       <w:r>
-        <w:lastRenderedPageBreak/>
         <w:t>Projects</w:t>
       </w:r>
       <w:bookmarkEnd w:id="6"/>
@@ -4543,7 +5443,14 @@
         <w:rPr>
           <w:szCs w:val="24"/>
         </w:rPr>
-        <w:t>through the juxtaposition of images and text. It's kind of a collage, but a collage with an argument to make. In assigning this, I have two main goals for you: (1) to learn how to ethically obtain images and edit them using digital tools, and (2) to explore the affordances of still images as a medium, and especially their ability to </w:t>
+        <w:t xml:space="preserve">through the juxtaposition of images and text. It's kind of a collage, but a collage with an argument to make. In assigning this, I have two main goals for you: (1) to learn how to ethically obtain images and edit them using </w:t>
+      </w:r>
+      <w:r>
+        <w:rPr>
+          <w:szCs w:val="24"/>
+        </w:rPr>
+        <w:lastRenderedPageBreak/>
+        <w:t>digital tools, and (2) to explore the affordances of still images as a medium, and especially their ability to </w:t>
       </w:r>
       <w:r>
         <w:rPr>
@@ -4856,7 +5763,6 @@
         </w:rPr>
       </w:pPr>
       <w:r>
-        <w:lastRenderedPageBreak/>
         <w:t>Consolidation Project</w:t>
       </w:r>
     </w:p>
@@ -5170,7 +6076,7 @@
           <w:b/>
           <w:lang w:bidi="he-IL"/>
         </w:rPr>
-        <w:t>2023spring</w:t>
+        <w:t>2025spring</w:t>
       </w:r>
       <w:r>
         <w:rPr>
@@ -5696,7 +6602,7 @@
           <w:bCs/>
           <w:sz w:val="22"/>
         </w:rPr>
-        <w:t>2023spring</w:t>
+        <w:t>2025spring</w:t>
       </w:r>
       <w:r>
         <w:rPr>
@@ -6056,7 +6962,7 @@
           <w:bCs/>
           <w:sz w:val="22"/>
         </w:rPr>
-        <w:t>2023spring</w:t>
+        <w:t>2025spring</w:t>
       </w:r>
       <w:r>
         <w:rPr>
@@ -6218,7 +7124,19 @@
         <w:rPr>
           <w:sz w:val="22"/>
         </w:rPr>
-        <w:t>audio editor (</w:t>
+        <w:t>audio editor</w:t>
+      </w:r>
+      <w:r>
+        <w:rPr>
+          <w:sz w:val="22"/>
+        </w:rPr>
+        <w:t>:</w:t>
+      </w:r>
+      <w:r>
+        <w:rPr>
+          <w:sz w:val="22"/>
+        </w:rPr>
+        <w:t xml:space="preserve"> </w:t>
       </w:r>
       <w:hyperlink r:id="rId25" w:history="1">
         <w:r>
@@ -6228,15 +7146,27 @@
             <w:sz w:val="22"/>
             <w:u w:val="none"/>
           </w:rPr>
-          <w:t>https://www.audacityteam.org/download/</w:t>
+          <w:t>https://www.audacityteam.org/d</w:t>
+        </w:r>
+        <w:r>
+          <w:rPr>
+            <w:rStyle w:val="Hyperlink"/>
+            <w:color w:val="auto"/>
+            <w:sz w:val="22"/>
+            <w:u w:val="none"/>
+          </w:rPr>
+          <w:t>o</w:t>
+        </w:r>
+        <w:r>
+          <w:rPr>
+            <w:rStyle w:val="Hyperlink"/>
+            <w:color w:val="auto"/>
+            <w:sz w:val="22"/>
+            <w:u w:val="none"/>
+          </w:rPr>
+          <w:t>wnload/</w:t>
         </w:r>
       </w:hyperlink>
-      <w:r>
-        <w:rPr>
-          <w:sz w:val="22"/>
-        </w:rPr>
-        <w:t>)</w:t>
-      </w:r>
     </w:p>
     <w:p>
       <w:pPr>
@@ -6264,15 +7194,18 @@
         </w:rPr>
         <w:t xml:space="preserve"> this Audacity 3 tutorial: </w:t>
       </w:r>
-      <w:hyperlink r:id="rId26" w:history="1">
-        <w:r>
-          <w:rPr>
-            <w:rStyle w:val="Hyperlink"/>
-            <w:sz w:val="22"/>
-          </w:rPr>
-          <w:t>https://www.youtube.com/watch?v=8oOaXWdmMcc</w:t>
-        </w:r>
-      </w:hyperlink>
+      <w:r>
+        <w:rPr>
+          <w:sz w:val="22"/>
+        </w:rPr>
+        <w:t>https://www.youtube.com/watch?v=Im2W7pokfpw</w:t>
+      </w:r>
+      <w:r>
+        <w:rPr>
+          <w:sz w:val="22"/>
+        </w:rPr>
+        <w:t xml:space="preserve"> </w:t>
+      </w:r>
     </w:p>
     <w:p>
       <w:pPr>
@@ -6921,7 +7854,7 @@
       <w:pPr>
         <w:pStyle w:val="Heading1"/>
         <w:sectPr>
-          <w:headerReference w:type="default" r:id="rId27"/>
+          <w:headerReference w:type="default" r:id="rId26"/>
           <w:pgSz w:w="12240" w:h="15840"/>
           <w:pgMar w:top="1296" w:right="1440" w:bottom="1296" w:left="1440" w:header="720" w:footer="720" w:gutter="0"/>
           <w:cols w:space="720"/>
@@ -12727,8 +13660,8 @@
       </w:r>
     </w:p>
     <w:sectPr>
-      <w:headerReference w:type="default" r:id="rId28"/>
-      <w:headerReference w:type="first" r:id="rId29"/>
+      <w:headerReference w:type="default" r:id="rId27"/>
+      <w:headerReference w:type="first" r:id="rId28"/>
       <w:pgSz w:w="12240" w:h="15840"/>
       <w:pgMar w:top="1296" w:right="1440" w:bottom="1296" w:left="1440" w:header="720" w:footer="720" w:gutter="0"/>
       <w:cols w:space="720"/>
@@ -18789,7 +19722,6 @@
   <w:style w:type="character" w:default="1" w:styleId="DefaultParagraphFont">
     <w:name w:val="Default Paragraph Font"/>
     <w:uiPriority w:val="1"/>
-    <w:semiHidden/>
     <w:unhideWhenUsed/>
   </w:style>
   <w:style w:type="table" w:default="1" w:styleId="TableNormal">

</xml_diff>

<commit_message>
fix syllabus table of contents
</commit_message>
<xml_diff>
--- a/uploads/miller--syllabus-with-grading-contract--composing-digital-media--2025spring.docx
+++ b/uploads/miller--syllabus-with-grading-contract--composing-digital-media--2025spring.docx
@@ -460,7 +460,7 @@
       <w:pPr>
         <w:pStyle w:val="Heading2"/>
       </w:pPr>
-      <w:bookmarkStart w:id="0" w:name="_Toc48120448"/>
+      <w:bookmarkStart w:id="0" w:name="_Toc187158084"/>
       <w:r>
         <w:t>Course Description</w:t>
       </w:r>
@@ -692,15 +692,13 @@
         </w:rPr>
         <w:t>.</w:t>
       </w:r>
-    </w:p>
-    <w:p>
-      <w:pPr>
-        <w:spacing w:before="100" w:beforeAutospacing="1" w:after="100" w:afterAutospacing="1"/>
-        <w:rPr>
-          <w:rFonts w:eastAsia="Times New Roman"/>
-          <w:szCs w:val="24"/>
-        </w:rPr>
-      </w:pPr>
+      <w:r>
+        <w:rPr>
+          <w:rFonts w:eastAsia="Times New Roman"/>
+          <w:szCs w:val="24"/>
+        </w:rPr>
+        <w:br/>
+      </w:r>
     </w:p>
     <w:p>
       <w:pPr>
@@ -821,15 +819,13 @@
     <w:p>
       <w:pPr>
         <w:pStyle w:val="TOC2"/>
-        <w:tabs>
-          <w:tab w:val="num" w:pos="720"/>
-        </w:tabs>
-        <w:ind w:left="810" w:hanging="810"/>
         <w:rPr>
           <w:rFonts w:ascii="Times New Roman" w:eastAsiaTheme="minorEastAsia" w:hAnsi="Times New Roman"/>
           <w:noProof/>
+          <w:kern w:val="2"/>
           <w:sz w:val="24"/>
           <w:szCs w:val="24"/>
+          <w14:ligatures w14:val="standardContextual"/>
         </w:rPr>
       </w:pPr>
       <w:r>
@@ -856,13 +852,12 @@
         </w:rPr>
         <w:fldChar w:fldCharType="separate"/>
       </w:r>
-      <w:hyperlink w:anchor="_Toc48120448" w:history="1">
+      <w:hyperlink w:anchor="_Toc187158084" w:history="1">
         <w:r>
           <w:rPr>
             <w:rStyle w:val="Hyperlink"/>
             <w:rFonts w:ascii="Times New Roman" w:hAnsi="Times New Roman"/>
             <w:noProof/>
-            <w:color w:val="auto"/>
             <w:sz w:val="24"/>
             <w:szCs w:val="24"/>
           </w:rPr>
@@ -873,24 +868,21 @@
     <w:p>
       <w:pPr>
         <w:pStyle w:val="TOC2"/>
-        <w:tabs>
-          <w:tab w:val="num" w:pos="720"/>
-        </w:tabs>
-        <w:ind w:left="810" w:hanging="810"/>
         <w:rPr>
           <w:rFonts w:ascii="Times New Roman" w:eastAsiaTheme="minorEastAsia" w:hAnsi="Times New Roman"/>
           <w:noProof/>
+          <w:kern w:val="2"/>
           <w:sz w:val="24"/>
           <w:szCs w:val="24"/>
-        </w:rPr>
-      </w:pPr>
-      <w:hyperlink w:anchor="_Toc48120449" w:history="1">
+          <w14:ligatures w14:val="standardContextual"/>
+        </w:rPr>
+      </w:pPr>
+      <w:hyperlink w:anchor="_Toc187158085" w:history="1">
         <w:r>
           <w:rPr>
             <w:rStyle w:val="Hyperlink"/>
             <w:rFonts w:ascii="Times New Roman" w:hAnsi="Times New Roman"/>
             <w:noProof/>
-            <w:color w:val="auto"/>
             <w:sz w:val="24"/>
             <w:szCs w:val="24"/>
           </w:rPr>
@@ -901,87 +893,46 @@
     <w:p>
       <w:pPr>
         <w:pStyle w:val="TOC2"/>
-        <w:tabs>
-          <w:tab w:val="num" w:pos="720"/>
-        </w:tabs>
-        <w:ind w:left="810" w:hanging="810"/>
         <w:rPr>
           <w:rFonts w:ascii="Times New Roman" w:eastAsiaTheme="minorEastAsia" w:hAnsi="Times New Roman"/>
           <w:noProof/>
+          <w:kern w:val="2"/>
           <w:sz w:val="24"/>
           <w:szCs w:val="24"/>
-        </w:rPr>
-      </w:pPr>
-      <w:hyperlink w:anchor="_Toc48120452" w:history="1">
+          <w14:ligatures w14:val="standardContextual"/>
+        </w:rPr>
+      </w:pPr>
+      <w:hyperlink w:anchor="_Toc187158088" w:history="1">
         <w:r>
           <w:rPr>
             <w:rStyle w:val="Hyperlink"/>
             <w:rFonts w:ascii="Times New Roman" w:hAnsi="Times New Roman"/>
             <w:noProof/>
-            <w:color w:val="auto"/>
             <w:sz w:val="24"/>
             <w:szCs w:val="24"/>
           </w:rPr>
-          <w:t>Course Outcomes and Res</w:t>
+          <w:t>Course Outcomes and Responsibilities</w:t>
         </w:r>
+      </w:hyperlink>
+    </w:p>
+    <w:p>
+      <w:pPr>
+        <w:pStyle w:val="TOC2"/>
+        <w:rPr>
+          <w:rFonts w:ascii="Times New Roman" w:eastAsiaTheme="minorEastAsia" w:hAnsi="Times New Roman"/>
+          <w:noProof/>
+          <w:kern w:val="2"/>
+          <w:sz w:val="24"/>
+          <w:szCs w:val="24"/>
+          <w14:ligatures w14:val="standardContextual"/>
+        </w:rPr>
+      </w:pPr>
+      <w:hyperlink w:anchor="_Toc187158091" w:history="1">
         <w:r>
           <w:rPr>
             <w:rStyle w:val="Hyperlink"/>
             <w:rFonts w:ascii="Times New Roman" w:hAnsi="Times New Roman"/>
             <w:noProof/>
-            <w:color w:val="auto"/>
-            <w:sz w:val="24"/>
-            <w:szCs w:val="24"/>
-          </w:rPr>
-          <w:t>p</w:t>
-        </w:r>
-        <w:r>
-          <w:rPr>
-            <w:rStyle w:val="Hyperlink"/>
-            <w:rFonts w:ascii="Times New Roman" w:hAnsi="Times New Roman"/>
-            <w:noProof/>
-            <w:color w:val="auto"/>
-            <w:sz w:val="24"/>
-            <w:szCs w:val="24"/>
-          </w:rPr>
-          <w:t>onsibilities</w:t>
-        </w:r>
-      </w:hyperlink>
-      <w:r>
-        <w:rPr>
-          <w:rStyle w:val="Hyperlink"/>
-          <w:rFonts w:ascii="Times New Roman" w:hAnsi="Times New Roman"/>
-          <w:noProof/>
-          <w:color w:val="auto"/>
-          <w:sz w:val="24"/>
-          <w:szCs w:val="24"/>
-        </w:rPr>
-        <w:t xml:space="preserve"> (for students and teachers)</w:t>
-      </w:r>
-    </w:p>
-    <w:p>
-      <w:pPr>
-        <w:pStyle w:val="TOC2"/>
-        <w:tabs>
-          <w:tab w:val="num" w:pos="720"/>
-        </w:tabs>
-        <w:ind w:left="810" w:hanging="810"/>
-        <w:rPr>
-          <w:rStyle w:val="Hyperlink"/>
-          <w:rFonts w:ascii="Times New Roman" w:hAnsi="Times New Roman"/>
-          <w:noProof/>
-          <w:color w:val="auto"/>
-          <w:sz w:val="24"/>
-          <w:szCs w:val="24"/>
-        </w:rPr>
-      </w:pPr>
-      <w:hyperlink w:anchor="_Toc48120453" w:history="1">
-        <w:r>
-          <w:rPr>
-            <w:rStyle w:val="Hyperlink"/>
-            <w:rFonts w:ascii="Times New Roman" w:hAnsi="Times New Roman"/>
-            <w:noProof/>
-            <w:color w:val="auto"/>
             <w:sz w:val="24"/>
             <w:szCs w:val="24"/>
           </w:rPr>
@@ -990,35 +941,48 @@
       </w:hyperlink>
     </w:p>
     <w:p>
-      <w:r>
-        <w:t xml:space="preserve">5. </w:t>
-      </w:r>
-      <w:r>
-        <w:tab/>
-        <w:t>Caring for Yourself and the Classroom Community</w:t>
-      </w:r>
-    </w:p>
-    <w:p>
       <w:pPr>
         <w:pStyle w:val="TOC2"/>
-        <w:tabs>
-          <w:tab w:val="num" w:pos="720"/>
-        </w:tabs>
-        <w:ind w:left="810" w:hanging="810"/>
         <w:rPr>
           <w:rFonts w:ascii="Times New Roman" w:eastAsiaTheme="minorEastAsia" w:hAnsi="Times New Roman"/>
           <w:noProof/>
+          <w:kern w:val="2"/>
           <w:sz w:val="24"/>
           <w:szCs w:val="24"/>
-        </w:rPr>
-      </w:pPr>
-      <w:hyperlink w:anchor="_Toc48120460" w:history="1">
+          <w14:ligatures w14:val="standardContextual"/>
+        </w:rPr>
+      </w:pPr>
+      <w:hyperlink w:anchor="_Toc187158092" w:history="1">
         <w:r>
           <w:rPr>
             <w:rStyle w:val="Hyperlink"/>
             <w:rFonts w:ascii="Times New Roman" w:hAnsi="Times New Roman"/>
             <w:noProof/>
-            <w:color w:val="auto"/>
+            <w:sz w:val="24"/>
+            <w:szCs w:val="24"/>
+          </w:rPr>
+          <w:t>Caring for Yourself and the Classroom Community</w:t>
+        </w:r>
+      </w:hyperlink>
+    </w:p>
+    <w:p>
+      <w:pPr>
+        <w:pStyle w:val="TOC2"/>
+        <w:rPr>
+          <w:rFonts w:ascii="Times New Roman" w:eastAsiaTheme="minorEastAsia" w:hAnsi="Times New Roman"/>
+          <w:noProof/>
+          <w:kern w:val="2"/>
+          <w:sz w:val="24"/>
+          <w:szCs w:val="24"/>
+          <w14:ligatures w14:val="standardContextual"/>
+        </w:rPr>
+      </w:pPr>
+      <w:hyperlink w:anchor="_Toc187158099" w:history="1">
+        <w:r>
+          <w:rPr>
+            <w:rStyle w:val="Hyperlink"/>
+            <w:rFonts w:ascii="Times New Roman" w:hAnsi="Times New Roman"/>
+            <w:noProof/>
             <w:sz w:val="24"/>
             <w:szCs w:val="24"/>
           </w:rPr>
@@ -1029,24 +993,21 @@
     <w:p>
       <w:pPr>
         <w:pStyle w:val="TOC2"/>
-        <w:tabs>
-          <w:tab w:val="num" w:pos="720"/>
-        </w:tabs>
-        <w:ind w:left="810" w:hanging="810"/>
         <w:rPr>
           <w:rFonts w:ascii="Times New Roman" w:eastAsiaTheme="minorEastAsia" w:hAnsi="Times New Roman"/>
           <w:noProof/>
+          <w:kern w:val="2"/>
           <w:sz w:val="24"/>
           <w:szCs w:val="24"/>
-        </w:rPr>
-      </w:pPr>
-      <w:hyperlink w:anchor="_Toc48120464" w:history="1">
+          <w14:ligatures w14:val="standardContextual"/>
+        </w:rPr>
+      </w:pPr>
+      <w:hyperlink w:anchor="_Toc187158105" w:history="1">
         <w:r>
           <w:rPr>
             <w:rStyle w:val="Hyperlink"/>
             <w:rFonts w:ascii="Times New Roman" w:hAnsi="Times New Roman"/>
             <w:noProof/>
-            <w:color w:val="auto"/>
             <w:sz w:val="24"/>
             <w:szCs w:val="24"/>
             <w:lang w:bidi="he-IL"/>
@@ -1054,58 +1015,112 @@
           <w:t>Schedule Preview</w:t>
         </w:r>
       </w:hyperlink>
+    </w:p>
+    <w:p>
+      <w:pPr>
+        <w:pStyle w:val="TOC2"/>
+        <w:rPr>
+          <w:rFonts w:ascii="Times New Roman" w:eastAsiaTheme="minorEastAsia" w:hAnsi="Times New Roman"/>
+          <w:noProof/>
+          <w:kern w:val="2"/>
+          <w:sz w:val="24"/>
+          <w:szCs w:val="24"/>
+          <w14:ligatures w14:val="standardContextual"/>
+        </w:rPr>
+      </w:pPr>
+      <w:hyperlink w:anchor="_Toc187158106" w:history="1">
+        <w:r>
+          <w:rPr>
+            <w:rStyle w:val="Hyperlink"/>
+            <w:rFonts w:ascii="Times New Roman" w:hAnsi="Times New Roman"/>
+            <w:noProof/>
+            <w:sz w:val="24"/>
+            <w:szCs w:val="24"/>
+          </w:rPr>
+          <w:t>Major Project Deadlines</w:t>
+        </w:r>
+      </w:hyperlink>
+    </w:p>
+    <w:p>
+      <w:pPr>
+        <w:pStyle w:val="TOC2"/>
+        <w:rPr>
+          <w:rFonts w:ascii="Times New Roman" w:eastAsiaTheme="minorEastAsia" w:hAnsi="Times New Roman"/>
+          <w:i/>
+          <w:iCs/>
+          <w:noProof/>
+          <w:kern w:val="2"/>
+          <w:sz w:val="24"/>
+          <w:szCs w:val="24"/>
+          <w14:ligatures w14:val="standardContextual"/>
+        </w:rPr>
+      </w:pPr>
+      <w:hyperlink w:anchor="_Toc187158107" w:history="1">
+        <w:r>
+          <w:rPr>
+            <w:rStyle w:val="Hyperlink"/>
+            <w:rFonts w:ascii="Times New Roman" w:hAnsi="Times New Roman"/>
+            <w:noProof/>
+            <w:sz w:val="24"/>
+            <w:szCs w:val="24"/>
+          </w:rPr>
+          <w:t>Detailed Schedule</w:t>
+        </w:r>
+      </w:hyperlink>
+    </w:p>
+    <w:p>
+      <w:pPr>
+        <w:pStyle w:val="TOC2"/>
+        <w:rPr>
+          <w:rFonts w:ascii="Times New Roman" w:eastAsiaTheme="minorEastAsia" w:hAnsi="Times New Roman"/>
+          <w:noProof/>
+          <w:kern w:val="2"/>
+          <w:sz w:val="24"/>
+          <w:szCs w:val="24"/>
+          <w14:ligatures w14:val="standardContextual"/>
+        </w:rPr>
+      </w:pPr>
+      <w:hyperlink w:anchor="_Toc187158113" w:history="1">
+        <w:r>
+          <w:rPr>
+            <w:rStyle w:val="Hyperlink"/>
+            <w:rFonts w:ascii="Times New Roman" w:hAnsi="Times New Roman"/>
+            <w:noProof/>
+            <w:sz w:val="24"/>
+            <w:szCs w:val="24"/>
+          </w:rPr>
+          <w:t>Grading Contract</w:t>
+        </w:r>
+      </w:hyperlink>
+    </w:p>
+    <w:p>
+      <w:pPr>
+        <w:pStyle w:val="TOC2"/>
+        <w:numPr>
+          <w:ilvl w:val="0"/>
+          <w:numId w:val="0"/>
+        </w:numPr>
+        <w:ind w:left="360"/>
+        <w:rPr>
+          <w:sz w:val="24"/>
+        </w:rPr>
+      </w:pPr>
       <w:r>
         <w:rPr>
           <w:rFonts w:ascii="Times New Roman" w:hAnsi="Times New Roman"/>
           <w:sz w:val="24"/>
           <w:szCs w:val="24"/>
         </w:rPr>
+        <w:lastRenderedPageBreak/>
         <w:fldChar w:fldCharType="end"/>
       </w:r>
     </w:p>
     <w:p>
       <w:pPr>
-        <w:pStyle w:val="TOC2"/>
-        <w:tabs>
-          <w:tab w:val="num" w:pos="720"/>
-        </w:tabs>
-        <w:ind w:left="810" w:hanging="810"/>
-        <w:rPr>
-          <w:rStyle w:val="Hyperlink"/>
-          <w:rFonts w:ascii="Times New Roman" w:hAnsi="Times New Roman"/>
-          <w:color w:val="auto"/>
-          <w:sz w:val="24"/>
-          <w:szCs w:val="24"/>
-          <w:u w:val="none"/>
-        </w:rPr>
-      </w:pPr>
-      <w:r>
-        <w:rPr>
-          <w:rFonts w:ascii="Times New Roman" w:hAnsi="Times New Roman"/>
-          <w:sz w:val="24"/>
-          <w:szCs w:val="24"/>
-        </w:rPr>
-        <w:t>Grading Contract</w:t>
-      </w:r>
-    </w:p>
-    <w:p>
-      <w:pPr>
         <w:pStyle w:val="Heading2"/>
-        <w:tabs>
-          <w:tab w:val="num" w:pos="720"/>
-        </w:tabs>
-        <w:rPr>
-          <w:sz w:val="24"/>
-        </w:rPr>
-      </w:pPr>
-      <w:bookmarkStart w:id="1" w:name="_Toc48120449"/>
-    </w:p>
-    <w:p>
-      <w:pPr>
-        <w:pStyle w:val="Heading2"/>
-      </w:pPr>
-      <w:r>
-        <w:lastRenderedPageBreak/>
+      </w:pPr>
+      <w:bookmarkStart w:id="1" w:name="_Toc187158085"/>
+      <w:r>
         <w:t>Required Materials</w:t>
       </w:r>
       <w:bookmarkEnd w:id="1"/>
@@ -1153,10 +1168,14 @@
         <w:pStyle w:val="Heading3"/>
       </w:pPr>
       <w:bookmarkStart w:id="2" w:name="_Toc48120450"/>
+      <w:bookmarkStart w:id="3" w:name="_Toc187157977"/>
+      <w:bookmarkStart w:id="4" w:name="_Toc187158086"/>
       <w:r>
         <w:t>Software</w:t>
       </w:r>
       <w:bookmarkEnd w:id="2"/>
+      <w:bookmarkEnd w:id="3"/>
+      <w:bookmarkEnd w:id="4"/>
     </w:p>
     <w:p>
       <w:pPr>
@@ -1891,16 +1910,21 @@
         <w:pStyle w:val="Heading2"/>
         <w:jc w:val="left"/>
       </w:pPr>
-      <w:bookmarkStart w:id="3" w:name="_Toc48120451"/>
-    </w:p>
-    <w:p>
-      <w:pPr>
-        <w:pStyle w:val="Heading2"/>
-      </w:pPr>
-      <w:r>
+      <w:bookmarkStart w:id="5" w:name="_Toc48120451"/>
+    </w:p>
+    <w:p>
+      <w:pPr>
+        <w:pStyle w:val="Heading3"/>
+      </w:pPr>
+      <w:bookmarkStart w:id="6" w:name="_Toc187157978"/>
+      <w:bookmarkStart w:id="7" w:name="_Toc187158087"/>
+      <w:r>
+        <w:lastRenderedPageBreak/>
         <w:t>Hardware</w:t>
       </w:r>
-      <w:bookmarkEnd w:id="3"/>
+      <w:bookmarkEnd w:id="5"/>
+      <w:bookmarkEnd w:id="6"/>
+      <w:bookmarkEnd w:id="7"/>
     </w:p>
     <w:p>
       <w:pPr>
@@ -1952,14 +1976,7 @@
         <w:rPr>
           <w:szCs w:val="24"/>
         </w:rPr>
-        <w:t xml:space="preserve"> </w:t>
-      </w:r>
-      <w:r>
-        <w:rPr>
-          <w:szCs w:val="24"/>
-        </w:rPr>
-        <w:lastRenderedPageBreak/>
-        <w:t>guaranteed that it will work for ChromeOS or iOS, so if your primary device is a tablet, you may end up doing most of your work on lab computers</w:t>
+        <w:t xml:space="preserve"> guaranteed that it will work for ChromeOS or iOS, so if your primary device is a tablet, you may end up doing most of your work on lab computers</w:t>
       </w:r>
       <w:r>
         <w:rPr>
@@ -2167,12 +2184,12 @@
       <w:pPr>
         <w:pStyle w:val="Heading2"/>
       </w:pPr>
-      <w:bookmarkStart w:id="4" w:name="_Toc48120452"/>
     </w:p>
     <w:p>
       <w:pPr>
         <w:pStyle w:val="Heading2"/>
       </w:pPr>
+      <w:bookmarkStart w:id="8" w:name="_Toc187158088"/>
       <w:r>
         <w:t>C</w:t>
       </w:r>
@@ -2185,15 +2202,19 @@
       <w:r>
         <w:t>and Responsibilities</w:t>
       </w:r>
-      <w:bookmarkEnd w:id="4"/>
+      <w:bookmarkEnd w:id="8"/>
     </w:p>
     <w:p>
       <w:pPr>
         <w:pStyle w:val="Heading3"/>
       </w:pPr>
+      <w:bookmarkStart w:id="9" w:name="_Toc187157980"/>
+      <w:bookmarkStart w:id="10" w:name="_Toc187158089"/>
       <w:r>
         <w:t>Students in this course will:</w:t>
       </w:r>
+      <w:bookmarkEnd w:id="9"/>
+      <w:bookmarkEnd w:id="10"/>
       <w:r>
         <w:t xml:space="preserve"> </w:t>
       </w:r>
@@ -2303,10 +2324,7 @@
         <w:ind w:left="450" w:right="468"/>
       </w:pPr>
       <w:r>
-        <w:t xml:space="preserve">build </w:t>
-      </w:r>
-      <w:r>
-        <w:t>familiarity with principles of copyright, fair use</w:t>
+        <w:t>build familiarity with principles of copyright, fair use</w:t>
       </w:r>
       <w:r>
         <w:t>,</w:t>
@@ -2625,6 +2643,8 @@
       <w:pPr>
         <w:pStyle w:val="Heading3"/>
       </w:pPr>
+      <w:bookmarkStart w:id="11" w:name="_Toc187157981"/>
+      <w:bookmarkStart w:id="12" w:name="_Toc187158090"/>
       <w:r>
         <w:t>Students in this course can expect their professor (</w:t>
       </w:r>
@@ -2637,6 +2657,8 @@
       <w:r>
         <w:t>:</w:t>
       </w:r>
+      <w:bookmarkEnd w:id="11"/>
+      <w:bookmarkEnd w:id="12"/>
     </w:p>
     <w:p>
       <w:pPr>
@@ -2756,6 +2778,7 @@
         <w:rPr>
           <w:rFonts w:ascii="Times New Roman" w:hAnsi="Times New Roman"/>
         </w:rPr>
+        <w:lastRenderedPageBreak/>
         <w:t>provide links to extensive online resources for further individualized study;</w:t>
       </w:r>
     </w:p>
@@ -2820,7 +2843,6 @@
         <w:rPr>
           <w:rFonts w:ascii="Times New Roman" w:hAnsi="Times New Roman"/>
         </w:rPr>
-        <w:lastRenderedPageBreak/>
         <w:t>encourage students to retry earlier exercises in later contexts, to support the development of mastery;</w:t>
       </w:r>
     </w:p>
@@ -3081,7 +3103,6 @@
       <w:pPr>
         <w:pStyle w:val="Heading2"/>
       </w:pPr>
-      <w:bookmarkStart w:id="5" w:name="_Toc48120453"/>
     </w:p>
     <w:p>
       <w:pPr>
@@ -3092,10 +3113,11 @@
       <w:pPr>
         <w:pStyle w:val="Heading2"/>
       </w:pPr>
+      <w:bookmarkStart w:id="13" w:name="_Toc187158091"/>
       <w:r>
         <w:t>Welcome Letter</w:t>
       </w:r>
-      <w:bookmarkEnd w:id="5"/>
+      <w:bookmarkEnd w:id="13"/>
     </w:p>
     <w:p>
       <w:pPr>
@@ -3282,6 +3304,7 @@
         <w:rPr>
           <w:rFonts w:ascii="Times New Roman" w:hAnsi="Times New Roman" w:cs="Times New Roman"/>
         </w:rPr>
+        <w:lastRenderedPageBreak/>
         <w:t>For</w:t>
       </w:r>
       <w:r>
@@ -3361,14 +3384,7 @@
         <w:rPr>
           <w:rFonts w:ascii="Times New Roman" w:hAnsi="Times New Roman" w:cs="Times New Roman"/>
         </w:rPr>
-        <w:t xml:space="preserve">from revision </w:t>
-      </w:r>
-      <w:r>
-        <w:rPr>
-          <w:rFonts w:ascii="Times New Roman" w:hAnsi="Times New Roman" w:cs="Times New Roman"/>
-        </w:rPr>
-        <w:lastRenderedPageBreak/>
-        <w:t>to revision</w:t>
+        <w:t>from revision to revision</w:t>
       </w:r>
       <w:r>
         <w:rPr>
@@ -3930,6 +3946,7 @@
         <w:rPr>
           <w:rFonts w:ascii="Times New Roman" w:hAnsi="Times New Roman" w:cs="Times New Roman"/>
         </w:rPr>
+        <w:lastRenderedPageBreak/>
         <w:t>Unit five asks you to put it all together, revisiting earlier projects and/or skillsets to consolidate what you’ve learned and</w:t>
       </w:r>
       <w:r>
@@ -4006,14 +4023,7 @@
         <w:rPr>
           <w:rFonts w:ascii="Times New Roman" w:hAnsi="Times New Roman" w:cs="Times New Roman"/>
         </w:rPr>
-        <w:t xml:space="preserve">For one thing, everything I’ve </w:t>
-      </w:r>
-      <w:r>
-        <w:rPr>
-          <w:rFonts w:ascii="Times New Roman" w:hAnsi="Times New Roman" w:cs="Times New Roman"/>
-        </w:rPr>
-        <w:lastRenderedPageBreak/>
-        <w:t xml:space="preserve">selected is free and open-source software, meaning you’ll maintain access to it and its successors for the low, low price of </w:t>
+        <w:t xml:space="preserve">For one thing, everything I’ve selected is free and open-source software, meaning you’ll maintain access to it and its successors for the low, low price of </w:t>
       </w:r>
       <w:r>
         <w:rPr>
@@ -4279,6 +4289,7 @@
         <w:rPr>
           <w:rFonts w:ascii="Times New Roman" w:hAnsi="Times New Roman" w:cs="Times New Roman"/>
         </w:rPr>
+        <w:lastRenderedPageBreak/>
         <w:t>All best,</w:t>
       </w:r>
     </w:p>
@@ -4312,18 +4323,23 @@
       <w:pPr>
         <w:pStyle w:val="Heading2"/>
       </w:pPr>
-      <w:r>
-        <w:lastRenderedPageBreak/>
+      <w:bookmarkStart w:id="14" w:name="_Toc187158092"/>
+      <w:r>
         <w:t>Caring for Yourself and the Classroom Community</w:t>
       </w:r>
+      <w:bookmarkEnd w:id="14"/>
     </w:p>
     <w:p>
       <w:pPr>
         <w:pStyle w:val="Heading3"/>
       </w:pPr>
+      <w:bookmarkStart w:id="15" w:name="_Toc187157984"/>
+      <w:bookmarkStart w:id="16" w:name="_Toc187158093"/>
       <w:r>
         <w:t>Accessing Resources</w:t>
       </w:r>
+      <w:bookmarkEnd w:id="15"/>
+      <w:bookmarkEnd w:id="16"/>
     </w:p>
     <w:p>
       <w:pPr>
@@ -4454,9 +4470,13 @@
       <w:pPr>
         <w:pStyle w:val="Heading3"/>
       </w:pPr>
+      <w:bookmarkStart w:id="17" w:name="_Toc187157985"/>
+      <w:bookmarkStart w:id="18" w:name="_Toc187158094"/>
       <w:r>
         <w:t>Avoiding Plagiarism</w:t>
       </w:r>
+      <w:bookmarkEnd w:id="17"/>
+      <w:bookmarkEnd w:id="18"/>
     </w:p>
     <w:p>
       <w:pPr>
@@ -4508,11 +4528,7 @@
         <w:t>if you give credit to your source</w:t>
       </w:r>
       <w:r>
-        <w:t xml:space="preserve">. At a minimum, readers of your work should be able to get back to the original, so be sure to provide at least the author's identity; the original title; the publication venue; the date of publication and/or access; and a URL if appropriate. The English department has some useful </w:t>
-      </w:r>
-      <w:r>
-        <w:lastRenderedPageBreak/>
-        <w:t>resources at </w:t>
+        <w:t>. At a minimum, readers of your work should be able to get back to the original, so be sure to provide at least the author's identity; the original title; the publication venue; the date of publication and/or access; and a URL if appropriate. The English department has some useful resources at </w:t>
       </w:r>
       <w:hyperlink r:id="rId11" w:tgtFrame="_blank" w:history="1">
         <w:r>
@@ -4590,7 +4606,15 @@
           <w:sz w:val="21"/>
           <w:szCs w:val="19"/>
         </w:rPr>
-        <w:t>Cheating/plagiarism will not be tolerated. Students suspected of violating the University of Pittsburgh Policy on Academic Integrity, from the February 1974 Senate Committee on Tenure and Academic Freedom reported to the Senate Council, will be required to participate in the outlined procedural process as initiated by the instructor. A minimum sanction of a zero score for the quiz or exam will be imposed.</w:t>
+        <w:t xml:space="preserve">Cheating/plagiarism will not be tolerated. Students suspected of violating the University of Pittsburgh Policy on Academic Integrity, from the February 1974 Senate Committee on Tenure and Academic Freedom reported to the Senate Council, will be required to participate in the </w:t>
+      </w:r>
+      <w:r>
+        <w:rPr>
+          <w:sz w:val="21"/>
+          <w:szCs w:val="19"/>
+        </w:rPr>
+        <w:lastRenderedPageBreak/>
+        <w:t>outlined procedural process as initiated by the instructor. A minimum sanction of a zero score for the quiz or exam will be imposed.</w:t>
       </w:r>
     </w:p>
     <w:p>
@@ -4831,9 +4855,13 @@
       <w:pPr>
         <w:pStyle w:val="Heading3"/>
       </w:pPr>
+      <w:bookmarkStart w:id="19" w:name="_Toc187157986"/>
+      <w:bookmarkStart w:id="20" w:name="_Toc187158095"/>
       <w:r>
         <w:t>Taking Care of Your Mental, Physical, and Emotional Health</w:t>
       </w:r>
+      <w:bookmarkEnd w:id="19"/>
+      <w:bookmarkEnd w:id="20"/>
     </w:p>
     <w:p>
       <w:pPr>
@@ -4898,7 +4926,6 @@
           <w:b/>
           <w:bCs/>
         </w:rPr>
-        <w:lastRenderedPageBreak/>
         <w:t xml:space="preserve">If you or someone you know is feeling suicidal, call someone immediately, day or night: </w:t>
       </w:r>
     </w:p>
@@ -4948,9 +4975,13 @@
       <w:pPr>
         <w:pStyle w:val="Heading3"/>
       </w:pPr>
+      <w:bookmarkStart w:id="21" w:name="_Toc187157987"/>
+      <w:bookmarkStart w:id="22" w:name="_Toc187158096"/>
       <w:r>
         <w:t>Combatting Sexual Misconduct</w:t>
       </w:r>
+      <w:bookmarkEnd w:id="21"/>
+      <w:bookmarkEnd w:id="22"/>
     </w:p>
     <w:p>
       <w:r>
@@ -5154,9 +5185,13 @@
       <w:pPr>
         <w:pStyle w:val="Heading3"/>
       </w:pPr>
+      <w:bookmarkStart w:id="23" w:name="_Toc187157988"/>
+      <w:bookmarkStart w:id="24" w:name="_Toc187158097"/>
       <w:r>
         <w:t>Drawing on the expertise of the Writing Center</w:t>
       </w:r>
+      <w:bookmarkEnd w:id="23"/>
+      <w:bookmarkEnd w:id="24"/>
     </w:p>
     <w:p>
       <w:r>
@@ -5249,9 +5284,14 @@
       <w:pPr>
         <w:pStyle w:val="Heading3"/>
       </w:pPr>
-      <w:r>
+      <w:bookmarkStart w:id="25" w:name="_Toc187157989"/>
+      <w:bookmarkStart w:id="26" w:name="_Toc187158098"/>
+      <w:r>
+        <w:lastRenderedPageBreak/>
         <w:t>Contact Ben any time</w:t>
       </w:r>
+      <w:bookmarkEnd w:id="25"/>
+      <w:bookmarkEnd w:id="26"/>
     </w:p>
     <w:p>
       <w:r>
@@ -5308,11 +5348,11 @@
       <w:pPr>
         <w:pStyle w:val="Heading2"/>
       </w:pPr>
-      <w:bookmarkStart w:id="6" w:name="_Toc48120460"/>
+      <w:bookmarkStart w:id="27" w:name="_Toc187158099"/>
       <w:r>
         <w:t>Projects</w:t>
       </w:r>
-      <w:bookmarkEnd w:id="6"/>
+      <w:bookmarkEnd w:id="27"/>
     </w:p>
     <w:p>
       <w:pPr>
@@ -5398,14 +5438,18 @@
       <w:pPr>
         <w:pStyle w:val="Heading3"/>
       </w:pPr>
-      <w:bookmarkStart w:id="7" w:name="_Toc48120461"/>
+      <w:bookmarkStart w:id="28" w:name="_Toc48120461"/>
+      <w:bookmarkStart w:id="29" w:name="_Toc187157991"/>
+      <w:bookmarkStart w:id="30" w:name="_Toc187158100"/>
       <w:r>
         <w:t>Audio</w:t>
       </w:r>
       <w:r>
         <w:t xml:space="preserve"> Narrative</w:t>
       </w:r>
-      <w:bookmarkEnd w:id="7"/>
+      <w:bookmarkEnd w:id="28"/>
+      <w:bookmarkEnd w:id="29"/>
+      <w:bookmarkEnd w:id="30"/>
     </w:p>
     <w:p>
       <w:pPr>
@@ -5500,14 +5544,18 @@
       <w:pPr>
         <w:pStyle w:val="Heading3"/>
       </w:pPr>
-      <w:bookmarkStart w:id="8" w:name="_Toc48120462"/>
+      <w:bookmarkStart w:id="31" w:name="_Toc48120462"/>
+      <w:bookmarkStart w:id="32" w:name="_Toc187157992"/>
+      <w:bookmarkStart w:id="33" w:name="_Toc187158101"/>
       <w:r>
         <w:t>Visual Argument</w:t>
       </w:r>
       <w:r>
         <w:t xml:space="preserve"> / Rhetorical Collage</w:t>
       </w:r>
-      <w:bookmarkEnd w:id="8"/>
+      <w:bookmarkEnd w:id="31"/>
+      <w:bookmarkEnd w:id="32"/>
+      <w:bookmarkEnd w:id="33"/>
     </w:p>
     <w:p>
       <w:pPr>
@@ -5592,120 +5640,124 @@
         <w:rPr>
           <w:szCs w:val="24"/>
         </w:rPr>
-        <w:t xml:space="preserve">As with the sound project, the context for your argument is open: you could be making a social commentary, calling for action, constructing a parody, riffing on a pun, explaining a concept, </w:t>
+        <w:t>As with the sound project, the context for your argument is open: you could be making a social commentary, calling for action, constructing a parody, riffing on a pun, explaining a concept, inviting someone inside, and so on. Whatever you choose, you should consider your audience and what they would find persuasive or interesting, and how you therefore wish to attract and direct their attention.</w:t>
+      </w:r>
+    </w:p>
+    <w:p>
+      <w:pPr>
+        <w:rPr>
+          <w:szCs w:val="24"/>
+        </w:rPr>
+      </w:pPr>
+    </w:p>
+    <w:p>
+      <w:pPr>
+        <w:pStyle w:val="Heading3"/>
+      </w:pPr>
+      <w:bookmarkStart w:id="34" w:name="_Toc48120463"/>
+      <w:bookmarkStart w:id="35" w:name="_Toc187157993"/>
+      <w:bookmarkStart w:id="36" w:name="_Toc187158102"/>
+      <w:r>
+        <w:t>Website Portfolio</w:t>
+      </w:r>
+      <w:bookmarkEnd w:id="34"/>
+      <w:bookmarkEnd w:id="35"/>
+      <w:bookmarkEnd w:id="36"/>
+    </w:p>
+    <w:p>
+      <w:pPr>
+        <w:rPr>
+          <w:szCs w:val="24"/>
+        </w:rPr>
+      </w:pPr>
+      <w:r>
+        <w:rPr>
+          <w:szCs w:val="24"/>
+        </w:rPr>
+        <w:t>For your third project, you will build a</w:t>
+      </w:r>
+      <w:r>
+        <w:rPr>
+          <w:szCs w:val="24"/>
+        </w:rPr>
+        <w:t xml:space="preserve"> multi-page website </w:t>
+      </w:r>
+      <w:r>
+        <w:rPr>
+          <w:szCs w:val="24"/>
+        </w:rPr>
+        <w:t xml:space="preserve">by working directly with </w:t>
+      </w:r>
+      <w:r>
+        <w:rPr>
+          <w:smallCaps/>
+          <w:szCs w:val="24"/>
+        </w:rPr>
+        <w:t>html</w:t>
+      </w:r>
+      <w:r>
+        <w:rPr>
+          <w:szCs w:val="24"/>
+        </w:rPr>
+        <w:t xml:space="preserve"> </w:t>
+      </w:r>
+      <w:r>
+        <w:rPr>
+          <w:szCs w:val="24"/>
+        </w:rPr>
+        <w:t xml:space="preserve">(hypertext markup language) </w:t>
+      </w:r>
+      <w:r>
+        <w:rPr>
+          <w:szCs w:val="24"/>
+        </w:rPr>
+        <w:t xml:space="preserve">and </w:t>
+      </w:r>
+      <w:proofErr w:type="spellStart"/>
+      <w:r>
+        <w:rPr>
+          <w:smallCaps/>
+          <w:szCs w:val="24"/>
+        </w:rPr>
+        <w:t>css</w:t>
+      </w:r>
+      <w:proofErr w:type="spellEnd"/>
+      <w:r>
+        <w:rPr>
+          <w:szCs w:val="24"/>
+        </w:rPr>
+        <w:t xml:space="preserve"> </w:t>
+      </w:r>
+      <w:r>
+        <w:rPr>
+          <w:szCs w:val="24"/>
+        </w:rPr>
+        <w:t>(cascading style sheets)</w:t>
+      </w:r>
+      <w:r>
+        <w:rPr>
+          <w:szCs w:val="24"/>
+        </w:rPr>
+        <w:t> — as opposed to a site manager like WordPress or Wix — along with any media assets you wish to embed. In assigning this, I have two main goals for you:</w:t>
+      </w:r>
+      <w:r>
+        <w:rPr>
+          <w:szCs w:val="24"/>
+        </w:rPr>
+        <w:t xml:space="preserve"> (1) t</w:t>
+      </w:r>
+      <w:r>
+        <w:rPr>
+          <w:szCs w:val="24"/>
+        </w:rPr>
+        <w:t xml:space="preserve">o learn how to manage a composite project made up of </w:t>
       </w:r>
       <w:r>
         <w:rPr>
           <w:szCs w:val="24"/>
         </w:rPr>
         <w:lastRenderedPageBreak/>
-        <w:t>inviting someone inside, and so on. Whatever you choose, you should consider your audience and what they would find persuasive or interesting, and how you therefore wish to attract and direct their attention.</w:t>
-      </w:r>
-    </w:p>
-    <w:p>
-      <w:pPr>
-        <w:rPr>
-          <w:szCs w:val="24"/>
-        </w:rPr>
-      </w:pPr>
-    </w:p>
-    <w:p>
-      <w:pPr>
-        <w:pStyle w:val="Heading3"/>
-      </w:pPr>
-      <w:bookmarkStart w:id="9" w:name="_Toc48120463"/>
-      <w:r>
-        <w:t>Website Portfolio</w:t>
-      </w:r>
-      <w:bookmarkEnd w:id="9"/>
-    </w:p>
-    <w:p>
-      <w:pPr>
-        <w:rPr>
-          <w:szCs w:val="24"/>
-        </w:rPr>
-      </w:pPr>
-      <w:r>
-        <w:rPr>
-          <w:szCs w:val="24"/>
-        </w:rPr>
-        <w:t>For your third project, you will build a</w:t>
-      </w:r>
-      <w:r>
-        <w:rPr>
-          <w:szCs w:val="24"/>
-        </w:rPr>
-        <w:t xml:space="preserve"> multi-page website </w:t>
-      </w:r>
-      <w:r>
-        <w:rPr>
-          <w:szCs w:val="24"/>
-        </w:rPr>
-        <w:t xml:space="preserve">by working directly with </w:t>
-      </w:r>
-      <w:r>
-        <w:rPr>
-          <w:smallCaps/>
-          <w:szCs w:val="24"/>
-        </w:rPr>
-        <w:t>html</w:t>
-      </w:r>
-      <w:r>
-        <w:rPr>
-          <w:szCs w:val="24"/>
-        </w:rPr>
-        <w:t xml:space="preserve"> </w:t>
-      </w:r>
-      <w:r>
-        <w:rPr>
-          <w:szCs w:val="24"/>
-        </w:rPr>
-        <w:t xml:space="preserve">(hypertext markup language) </w:t>
-      </w:r>
-      <w:r>
-        <w:rPr>
-          <w:szCs w:val="24"/>
-        </w:rPr>
-        <w:t xml:space="preserve">and </w:t>
-      </w:r>
-      <w:proofErr w:type="spellStart"/>
-      <w:r>
-        <w:rPr>
-          <w:smallCaps/>
-          <w:szCs w:val="24"/>
-        </w:rPr>
-        <w:t>css</w:t>
-      </w:r>
-      <w:proofErr w:type="spellEnd"/>
-      <w:r>
-        <w:rPr>
-          <w:szCs w:val="24"/>
-        </w:rPr>
-        <w:t xml:space="preserve"> </w:t>
-      </w:r>
-      <w:r>
-        <w:rPr>
-          <w:szCs w:val="24"/>
-        </w:rPr>
-        <w:t>(cascading style sheets)</w:t>
-      </w:r>
-      <w:r>
-        <w:rPr>
-          <w:szCs w:val="24"/>
-        </w:rPr>
-        <w:t> — as opposed to a site manager like WordPress or Wix — along with any media assets you wish to embed. In assigning this, I have two main goals for you:</w:t>
-      </w:r>
-      <w:r>
-        <w:rPr>
-          <w:szCs w:val="24"/>
-        </w:rPr>
-        <w:t xml:space="preserve"> (1) t</w:t>
-      </w:r>
-      <w:r>
-        <w:rPr>
-          <w:szCs w:val="24"/>
-        </w:rPr>
-        <w:t>o learn how to manage a composite project made up of multiple interlinking files, and</w:t>
+        <w:t>multiple interlinking files, and</w:t>
       </w:r>
       <w:r>
         <w:rPr>
@@ -5895,9 +5947,13 @@
           <w:color w:val="auto"/>
         </w:rPr>
       </w:pPr>
+      <w:bookmarkStart w:id="37" w:name="_Toc187157994"/>
+      <w:bookmarkStart w:id="38" w:name="_Toc187158103"/>
       <w:r>
         <w:t>Consolidation Project</w:t>
       </w:r>
+      <w:bookmarkEnd w:id="37"/>
+      <w:bookmarkEnd w:id="38"/>
     </w:p>
     <w:p>
       <w:pPr>
@@ -6090,9 +6146,13 @@
       <w:pPr>
         <w:pStyle w:val="Heading3"/>
       </w:pPr>
+      <w:bookmarkStart w:id="39" w:name="_Toc187157995"/>
+      <w:bookmarkStart w:id="40" w:name="_Toc187158104"/>
       <w:r>
         <w:t>Final Reflection</w:t>
       </w:r>
+      <w:bookmarkEnd w:id="39"/>
+      <w:bookmarkEnd w:id="40"/>
     </w:p>
     <w:p>
       <w:pPr>
@@ -6144,11 +6204,12 @@
       <w:pPr>
         <w:pStyle w:val="Heading2"/>
       </w:pPr>
-      <w:bookmarkStart w:id="10" w:name="_Toc48120464"/>
+      <w:bookmarkStart w:id="41" w:name="_Toc187158105"/>
       <w:r>
         <w:rPr>
           <w:lang w:bidi="he-IL"/>
         </w:rPr>
+        <w:lastRenderedPageBreak/>
         <w:t>Schedule</w:t>
       </w:r>
       <w:r>
@@ -6157,7 +6218,7 @@
         </w:rPr>
         <w:t xml:space="preserve"> Preview</w:t>
       </w:r>
-      <w:bookmarkEnd w:id="10"/>
+      <w:bookmarkEnd w:id="41"/>
     </w:p>
     <w:p>
       <w:pPr>
@@ -6501,9 +6562,11 @@
       <w:pPr>
         <w:pStyle w:val="Heading2"/>
       </w:pPr>
+      <w:bookmarkStart w:id="42" w:name="_Toc187158106"/>
       <w:r>
         <w:t>Major Project Deadlines</w:t>
       </w:r>
+      <w:bookmarkEnd w:id="42"/>
     </w:p>
     <w:p>
       <w:pPr>
@@ -6708,6 +6771,7 @@
           <w:bCs/>
           <w:iCs/>
         </w:rPr>
+        <w:lastRenderedPageBreak/>
         <w:t>Website portfolio</w:t>
       </w:r>
     </w:p>
@@ -6861,9 +6925,11 @@
       <w:pPr>
         <w:pStyle w:val="Heading2"/>
       </w:pPr>
+      <w:bookmarkStart w:id="43" w:name="_Toc187158107"/>
       <w:r>
         <w:t>Detailed Schedule</w:t>
       </w:r>
+      <w:bookmarkEnd w:id="43"/>
     </w:p>
     <w:p>
       <w:pPr>
@@ -6873,15 +6939,19 @@
           <w:szCs w:val="16"/>
         </w:rPr>
       </w:pPr>
-      <w:bookmarkStart w:id="11" w:name="unit-1"/>
-      <w:bookmarkStart w:id="12" w:name="_Toc48120465"/>
+      <w:bookmarkStart w:id="44" w:name="_Toc48120465"/>
+      <w:bookmarkStart w:id="45" w:name="_Toc187157999"/>
+      <w:bookmarkStart w:id="46" w:name="_Toc187158108"/>
+      <w:bookmarkStart w:id="47" w:name="unit-1"/>
       <w:r>
         <w:t xml:space="preserve">Unit I: Digital Media </w:t>
       </w:r>
-      <w:bookmarkEnd w:id="12"/>
+      <w:bookmarkEnd w:id="44"/>
       <w:r>
         <w:t>Stacks</w:t>
       </w:r>
+      <w:bookmarkEnd w:id="45"/>
+      <w:bookmarkEnd w:id="46"/>
     </w:p>
     <w:p>
       <w:pPr>
@@ -6951,7 +7021,7 @@
       <w:pPr>
         <w:pStyle w:val="Heading4"/>
       </w:pPr>
-      <w:bookmarkStart w:id="13" w:name="wednesday-jan-8-lesson-1-introductions"/>
+      <w:bookmarkStart w:id="48" w:name="wednesday-jan-8-lesson-1-introductions"/>
       <w:r>
         <w:t xml:space="preserve">Wednesday, Jan 8 – </w:t>
       </w:r>
@@ -7534,9 +7604,10 @@
       <w:pPr>
         <w:pStyle w:val="Heading4"/>
       </w:pPr>
-      <w:bookmarkStart w:id="14" w:name="X60b15d610cf4274cfc43189de853b6947708ded"/>
-      <w:bookmarkEnd w:id="13"/>
-      <w:r>
+      <w:bookmarkStart w:id="49" w:name="X60b15d610cf4274cfc43189de853b6947708ded"/>
+      <w:bookmarkEnd w:id="48"/>
+      <w:r>
+        <w:lastRenderedPageBreak/>
         <w:t xml:space="preserve">Monday, Jan 13 – </w:t>
       </w:r>
       <w:hyperlink r:id="rId33">
@@ -7764,27 +7835,7 @@
             <w:sz w:val="22"/>
             <w:szCs w:val="22"/>
           </w:rPr>
-          <w:t>t</w:t>
-        </w:r>
-        <w:r>
-          <w:rPr>
-            <w:rStyle w:val="Hyperlink"/>
-            <w:rFonts w:ascii="Times New Roman" w:hAnsi="Times New Roman" w:cs="Times New Roman"/>
-            <w:color w:val="auto"/>
-            <w:sz w:val="22"/>
-            <w:szCs w:val="22"/>
-          </w:rPr>
-          <w:t>h</w:t>
-        </w:r>
-        <w:r>
-          <w:rPr>
-            <w:rStyle w:val="Hyperlink"/>
-            <w:rFonts w:ascii="Times New Roman" w:hAnsi="Times New Roman" w:cs="Times New Roman"/>
-            <w:color w:val="auto"/>
-            <w:sz w:val="22"/>
-            <w:szCs w:val="22"/>
-          </w:rPr>
-          <w:t>is short chapter</w:t>
+          <w:t>this short chapter</w:t>
         </w:r>
       </w:hyperlink>
       <w:r>
@@ -7818,8 +7869,8 @@
       <w:pPr>
         <w:pStyle w:val="Heading4"/>
       </w:pPr>
-      <w:bookmarkStart w:id="15" w:name="Xe245d958dc8f9ce6a1fbfc16a91aa286e725331"/>
-      <w:bookmarkEnd w:id="14"/>
+      <w:bookmarkStart w:id="50" w:name="Xe245d958dc8f9ce6a1fbfc16a91aa286e725331"/>
+      <w:bookmarkEnd w:id="49"/>
       <w:r>
         <w:t xml:space="preserve">Wednesday, Jan 15 – </w:t>
       </w:r>
@@ -8192,8 +8243,8 @@
       <w:pPr>
         <w:pStyle w:val="Heading4"/>
       </w:pPr>
-      <w:bookmarkStart w:id="16" w:name="X06b26ef63b74deff618ec57146ba272163ce388"/>
-      <w:bookmarkEnd w:id="15"/>
+      <w:bookmarkStart w:id="51" w:name="X06b26ef63b74deff618ec57146ba272163ce388"/>
+      <w:bookmarkEnd w:id="50"/>
       <w:r>
         <w:t>Monday, Jan 20 – no class (Martin Luther King, Jr. Day)</w:t>
       </w:r>
@@ -8203,9 +8254,11 @@
       <w:pPr>
         <w:pStyle w:val="Heading3"/>
       </w:pPr>
-      <w:bookmarkStart w:id="17" w:name="unit-2"/>
-      <w:bookmarkEnd w:id="11"/>
-      <w:bookmarkEnd w:id="16"/>
+      <w:bookmarkStart w:id="52" w:name="_Toc187158000"/>
+      <w:bookmarkStart w:id="53" w:name="_Toc187158109"/>
+      <w:bookmarkStart w:id="54" w:name="unit-2"/>
+      <w:bookmarkEnd w:id="47"/>
+      <w:bookmarkEnd w:id="51"/>
       <w:r>
         <w:t xml:space="preserve">Unit II: Soundscapes and </w:t>
       </w:r>
@@ -8213,6 +8266,8 @@
       <w:r>
         <w:t>Soundwriting</w:t>
       </w:r>
+      <w:bookmarkEnd w:id="52"/>
+      <w:bookmarkEnd w:id="53"/>
       <w:proofErr w:type="spellEnd"/>
     </w:p>
     <w:p>
@@ -8261,7 +8316,7 @@
       <w:pPr>
         <w:pStyle w:val="Heading4"/>
       </w:pPr>
-      <w:bookmarkStart w:id="18" w:name="Xec3f330c6b1964be65e509d2c4a7d7894388338"/>
+      <w:bookmarkStart w:id="55" w:name="Xec3f330c6b1964be65e509d2c4a7d7894388338"/>
       <w:r>
         <w:t xml:space="preserve">Wednesday, Jan 22 – </w:t>
       </w:r>
@@ -8554,9 +8609,10 @@
       <w:pPr>
         <w:pStyle w:val="Heading4"/>
       </w:pPr>
-      <w:bookmarkStart w:id="19" w:name="Xac9f78facf1e98a7ffa586ccbbda71dbed14947"/>
-      <w:bookmarkEnd w:id="18"/>
-      <w:r>
+      <w:bookmarkStart w:id="56" w:name="Xac9f78facf1e98a7ffa586ccbbda71dbed14947"/>
+      <w:bookmarkEnd w:id="55"/>
+      <w:r>
+        <w:lastRenderedPageBreak/>
         <w:t xml:space="preserve">Monday, Jan 27 – </w:t>
       </w:r>
       <w:hyperlink r:id="rId45">
@@ -8925,8 +8981,8 @@
       <w:pPr>
         <w:pStyle w:val="Heading4"/>
       </w:pPr>
-      <w:bookmarkStart w:id="20" w:name="Xdb1d95cd8f72914e466ecde277e971faa7a11bb"/>
-      <w:bookmarkEnd w:id="19"/>
+      <w:bookmarkStart w:id="57" w:name="Xdb1d95cd8f72914e466ecde277e971faa7a11bb"/>
+      <w:bookmarkEnd w:id="56"/>
       <w:r>
         <w:t xml:space="preserve">Wednesday, Jan 29 – </w:t>
       </w:r>
@@ -9130,8 +9186,8 @@
       <w:pPr>
         <w:pStyle w:val="Heading4"/>
       </w:pPr>
-      <w:bookmarkStart w:id="21" w:name="monday-feb-3-lesson-7-sound-workshop"/>
-      <w:bookmarkEnd w:id="20"/>
+      <w:bookmarkStart w:id="58" w:name="monday-feb-3-lesson-7-sound-workshop"/>
+      <w:bookmarkEnd w:id="57"/>
       <w:r>
         <w:t xml:space="preserve">Monday, Feb 3 – </w:t>
       </w:r>
@@ -9382,8 +9438,8 @@
       <w:pPr>
         <w:pStyle w:val="Heading4"/>
       </w:pPr>
-      <w:bookmarkStart w:id="22" w:name="wednesday-feb-5-lesson-8-sound-studio"/>
-      <w:bookmarkEnd w:id="21"/>
+      <w:bookmarkStart w:id="59" w:name="wednesday-feb-5-lesson-8-sound-studio"/>
+      <w:bookmarkEnd w:id="58"/>
       <w:r>
         <w:t xml:space="preserve">Wednesday, Feb 5 – </w:t>
       </w:r>
@@ -9470,6 +9526,7 @@
           <w:sz w:val="22"/>
           <w:szCs w:val="22"/>
         </w:rPr>
+        <w:lastRenderedPageBreak/>
         <w:t>By noon on Monday,</w:t>
       </w:r>
       <w:r>
@@ -9546,17 +9603,21 @@
       <w:pPr>
         <w:pStyle w:val="Heading3"/>
       </w:pPr>
-      <w:bookmarkStart w:id="23" w:name="unit-3"/>
-      <w:bookmarkEnd w:id="17"/>
-      <w:bookmarkEnd w:id="22"/>
+      <w:bookmarkStart w:id="60" w:name="unit-3"/>
+      <w:bookmarkEnd w:id="54"/>
+      <w:bookmarkEnd w:id="59"/>
     </w:p>
     <w:p>
       <w:pPr>
         <w:pStyle w:val="Heading3"/>
       </w:pPr>
+      <w:bookmarkStart w:id="61" w:name="_Toc187158001"/>
+      <w:bookmarkStart w:id="62" w:name="_Toc187158110"/>
       <w:r>
         <w:t>Unit III: Visual Rhetorics and Argument</w:t>
       </w:r>
+      <w:bookmarkEnd w:id="61"/>
+      <w:bookmarkEnd w:id="62"/>
     </w:p>
     <w:p>
       <w:pPr>
@@ -9582,7 +9643,7 @@
       <w:pPr>
         <w:pStyle w:val="Heading4"/>
       </w:pPr>
-      <w:bookmarkStart w:id="24" w:name="Xcaa78d51975b62e4caf8df1c816b0c614337d5a"/>
+      <w:bookmarkStart w:id="63" w:name="Xcaa78d51975b62e4caf8df1c816b0c614337d5a"/>
       <w:r>
         <w:t xml:space="preserve">Monday, Feb 10 – </w:t>
       </w:r>
@@ -9737,8 +9798,8 @@
       <w:pPr>
         <w:pStyle w:val="Heading4"/>
       </w:pPr>
-      <w:bookmarkStart w:id="25" w:name="X98657c1399f42cc5838a46ec8698e9eb3067f5c"/>
-      <w:bookmarkEnd w:id="24"/>
+      <w:bookmarkStart w:id="64" w:name="X98657c1399f42cc5838a46ec8698e9eb3067f5c"/>
+      <w:bookmarkEnd w:id="63"/>
       <w:r>
         <w:t xml:space="preserve">Wednesday, Feb 12 – </w:t>
       </w:r>
@@ -10014,8 +10075,8 @@
       <w:pPr>
         <w:pStyle w:val="Heading4"/>
       </w:pPr>
-      <w:bookmarkStart w:id="26" w:name="X873b5dbaf3a2e934abdc2a90b2c141e82753b35"/>
-      <w:bookmarkEnd w:id="25"/>
+      <w:bookmarkStart w:id="65" w:name="X873b5dbaf3a2e934abdc2a90b2c141e82753b35"/>
+      <w:bookmarkEnd w:id="64"/>
       <w:r>
         <w:t xml:space="preserve">Monday, Feb 17 – </w:t>
       </w:r>
@@ -10161,9 +10222,10 @@
       <w:pPr>
         <w:pStyle w:val="Heading4"/>
       </w:pPr>
-      <w:bookmarkStart w:id="27" w:name="Xd44b4d0b0a7f9c939ae9dbe3cac7fc356902ebd"/>
-      <w:bookmarkEnd w:id="26"/>
-      <w:r>
+      <w:bookmarkStart w:id="66" w:name="Xd44b4d0b0a7f9c939ae9dbe3cac7fc356902ebd"/>
+      <w:bookmarkEnd w:id="65"/>
+      <w:r>
+        <w:lastRenderedPageBreak/>
         <w:t xml:space="preserve">Wednesday, Feb 19 – </w:t>
       </w:r>
       <w:hyperlink r:id="rId59">
@@ -10307,8 +10369,8 @@
       <w:pPr>
         <w:pStyle w:val="Heading4"/>
       </w:pPr>
-      <w:bookmarkStart w:id="28" w:name="Xaea635eefdca39bc3130e4b999662ed69e1d99a"/>
-      <w:bookmarkEnd w:id="27"/>
+      <w:bookmarkStart w:id="67" w:name="Xaea635eefdca39bc3130e4b999662ed69e1d99a"/>
+      <w:bookmarkEnd w:id="66"/>
       <w:r>
         <w:t xml:space="preserve">Monday, Feb 24 – </w:t>
       </w:r>
@@ -10609,8 +10671,8 @@
       <w:pPr>
         <w:pStyle w:val="Heading4"/>
       </w:pPr>
-      <w:bookmarkStart w:id="29" w:name="X08bc0846f1645d2744c36226a1c4bab7247cff2"/>
-      <w:bookmarkEnd w:id="28"/>
+      <w:bookmarkStart w:id="68" w:name="X08bc0846f1645d2744c36226a1c4bab7247cff2"/>
+      <w:bookmarkEnd w:id="67"/>
       <w:r>
         <w:t xml:space="preserve">Wednesday, Feb 26 – </w:t>
       </w:r>
@@ -10841,27 +10903,7 @@
             <w:sz w:val="22"/>
             <w:szCs w:val="22"/>
           </w:rPr>
-          <w:t>with</w:t>
-        </w:r>
-        <w:r>
-          <w:rPr>
-            <w:rStyle w:val="Hyperlink"/>
-            <w:rFonts w:ascii="Times New Roman" w:hAnsi="Times New Roman" w:cs="Times New Roman"/>
-            <w:color w:val="auto"/>
-            <w:sz w:val="22"/>
-            <w:szCs w:val="22"/>
-          </w:rPr>
-          <w:t>d</w:t>
-        </w:r>
-        <w:r>
-          <w:rPr>
-            <w:rStyle w:val="Hyperlink"/>
-            <w:rFonts w:ascii="Times New Roman" w:hAnsi="Times New Roman" w:cs="Times New Roman"/>
-            <w:color w:val="auto"/>
-            <w:sz w:val="22"/>
-            <w:szCs w:val="22"/>
-          </w:rPr>
-          <w:t>raw</w:t>
+          <w:t>withdraw</w:t>
         </w:r>
       </w:hyperlink>
       <w:r>
@@ -10898,9 +10940,11 @@
       <w:pPr>
         <w:pStyle w:val="Heading3"/>
       </w:pPr>
-      <w:bookmarkStart w:id="30" w:name="unit-4"/>
-      <w:bookmarkEnd w:id="23"/>
-      <w:bookmarkEnd w:id="29"/>
+      <w:bookmarkStart w:id="69" w:name="_Toc187158002"/>
+      <w:bookmarkStart w:id="70" w:name="_Toc187158111"/>
+      <w:bookmarkStart w:id="71" w:name="unit-4"/>
+      <w:bookmarkEnd w:id="60"/>
+      <w:bookmarkEnd w:id="68"/>
       <w:r>
         <w:t xml:space="preserve">Unit IV: </w:t>
       </w:r>
@@ -10912,6 +10956,8 @@
       <w:r>
         <w:t xml:space="preserve"> (HTML + CSS markup)</w:t>
       </w:r>
+      <w:bookmarkEnd w:id="69"/>
+      <w:bookmarkEnd w:id="70"/>
     </w:p>
     <w:p>
       <w:pPr>
@@ -10959,7 +11005,7 @@
       <w:pPr>
         <w:pStyle w:val="Heading4"/>
       </w:pPr>
-      <w:bookmarkStart w:id="31" w:name="X1bd871dc2c9bd253884e34c7deaff5825414724"/>
+      <w:bookmarkStart w:id="72" w:name="X1bd871dc2c9bd253884e34c7deaff5825414724"/>
       <w:r>
         <w:t xml:space="preserve">Monday, Mar 10 – </w:t>
       </w:r>
@@ -11059,6 +11105,7 @@
           <w:sz w:val="22"/>
           <w:szCs w:val="22"/>
         </w:rPr>
+        <w:lastRenderedPageBreak/>
         <w:t>Write</w:t>
       </w:r>
       <w:r>
@@ -11112,8 +11159,8 @@
       <w:pPr>
         <w:pStyle w:val="Heading4"/>
       </w:pPr>
-      <w:bookmarkStart w:id="32" w:name="X590789d16ed0834a3854ab8a4ebd3db5045f9b4"/>
-      <w:bookmarkEnd w:id="31"/>
+      <w:bookmarkStart w:id="73" w:name="X590789d16ed0834a3854ab8a4ebd3db5045f9b4"/>
+      <w:bookmarkEnd w:id="72"/>
       <w:r>
         <w:t xml:space="preserve">Wednesday, Mar 12 – </w:t>
       </w:r>
@@ -11552,8 +11599,8 @@
       <w:pPr>
         <w:pStyle w:val="Heading4"/>
       </w:pPr>
-      <w:bookmarkStart w:id="33" w:name="Xd8c73de3b35c877c62073cd0333e63703e00876"/>
-      <w:bookmarkEnd w:id="32"/>
+      <w:bookmarkStart w:id="74" w:name="Xd8c73de3b35c877c62073cd0333e63703e00876"/>
+      <w:bookmarkEnd w:id="73"/>
       <w:r>
         <w:t xml:space="preserve">Monday, Mar 17 – </w:t>
       </w:r>
@@ -11786,8 +11833,8 @@
       <w:pPr>
         <w:pStyle w:val="Heading4"/>
       </w:pPr>
-      <w:bookmarkStart w:id="34" w:name="X9e548d96af09114774ecbfed81fa8f50f8bc4da"/>
-      <w:bookmarkEnd w:id="33"/>
+      <w:bookmarkStart w:id="75" w:name="X9e548d96af09114774ecbfed81fa8f50f8bc4da"/>
+      <w:bookmarkEnd w:id="74"/>
       <w:r>
         <w:t xml:space="preserve">Wednesday, Mar 19 – </w:t>
       </w:r>
@@ -11943,6 +11990,7 @@
           <w:sz w:val="22"/>
           <w:szCs w:val="22"/>
         </w:rPr>
+        <w:lastRenderedPageBreak/>
         <w:t>Remember your resources on fonts from the previous unit? They can help you here, too!</w:t>
       </w:r>
     </w:p>
@@ -12001,8 +12049,8 @@
       <w:pPr>
         <w:pStyle w:val="Heading4"/>
       </w:pPr>
-      <w:bookmarkStart w:id="35" w:name="Xefc867cb36de644f28027e67fb6c5453b41402f"/>
-      <w:bookmarkEnd w:id="34"/>
+      <w:bookmarkStart w:id="76" w:name="Xefc867cb36de644f28027e67fb6c5453b41402f"/>
+      <w:bookmarkEnd w:id="75"/>
       <w:r>
         <w:t xml:space="preserve">Monday, Mar 24 – </w:t>
       </w:r>
@@ -12328,8 +12376,8 @@
       <w:pPr>
         <w:pStyle w:val="Heading4"/>
       </w:pPr>
-      <w:bookmarkStart w:id="36" w:name="X85c5aa5e8b6de50496812bed8ec93a54e2c6867"/>
-      <w:bookmarkEnd w:id="35"/>
+      <w:bookmarkStart w:id="77" w:name="X85c5aa5e8b6de50496812bed8ec93a54e2c6867"/>
+      <w:bookmarkEnd w:id="76"/>
       <w:r>
         <w:t xml:space="preserve">Wednesday, Mar 26 – </w:t>
       </w:r>
@@ -12608,8 +12656,8 @@
       <w:pPr>
         <w:pStyle w:val="Heading4"/>
       </w:pPr>
-      <w:bookmarkStart w:id="37" w:name="X9c2bf7caff2b70371876426e99d03b9146fc29d"/>
-      <w:bookmarkEnd w:id="36"/>
+      <w:bookmarkStart w:id="78" w:name="X9c2bf7caff2b70371876426e99d03b9146fc29d"/>
+      <w:bookmarkEnd w:id="77"/>
       <w:r>
         <w:t>Monday, Mar 31 – </w:t>
       </w:r>
@@ -12870,9 +12918,10 @@
       <w:pPr>
         <w:pStyle w:val="Heading4"/>
       </w:pPr>
-      <w:bookmarkStart w:id="38" w:name="X6092a85528f77b4702dbd3763c4448c5b1c1d99"/>
-      <w:bookmarkEnd w:id="37"/>
-      <w:r>
+      <w:bookmarkStart w:id="79" w:name="X6092a85528f77b4702dbd3763c4448c5b1c1d99"/>
+      <w:bookmarkEnd w:id="78"/>
+      <w:r>
+        <w:lastRenderedPageBreak/>
         <w:t xml:space="preserve">Wednesday, Apr 2 – </w:t>
       </w:r>
       <w:hyperlink r:id="rId89">
@@ -13046,8 +13095,8 @@
         <w:t xml:space="preserve"> but I’ve found them helpful in the past, and you might, too.</w:t>
       </w:r>
     </w:p>
-    <w:bookmarkEnd w:id="30"/>
-    <w:bookmarkEnd w:id="38"/>
+    <w:bookmarkEnd w:id="71"/>
+    <w:bookmarkEnd w:id="79"/>
     <w:p>
       <w:pPr>
         <w:pStyle w:val="Heading3"/>
@@ -13057,6 +13106,8 @@
       <w:pPr>
         <w:pStyle w:val="Heading3"/>
       </w:pPr>
+      <w:bookmarkStart w:id="80" w:name="_Toc187158003"/>
+      <w:bookmarkStart w:id="81" w:name="_Toc187158112"/>
       <w:r>
         <w:t>Unit V: Putting it Together (Bit by Bit)</w:t>
       </w:r>
@@ -13070,6 +13121,8 @@
           </w:rPr>
           <w:t>*</w:t>
         </w:r>
+        <w:bookmarkEnd w:id="80"/>
+        <w:bookmarkEnd w:id="81"/>
       </w:hyperlink>
     </w:p>
     <w:p>
@@ -13096,7 +13149,7 @@
       <w:pPr>
         <w:pStyle w:val="Heading4"/>
       </w:pPr>
-      <w:bookmarkStart w:id="39" w:name="Xb5c00466c92986ab0e6b328bc3567b7e65bf9c1"/>
+      <w:bookmarkStart w:id="82" w:name="Xb5c00466c92986ab0e6b328bc3567b7e65bf9c1"/>
       <w:r>
         <w:t xml:space="preserve">Monday, Apr 7 – </w:t>
       </w:r>
@@ -13413,8 +13466,8 @@
       <w:pPr>
         <w:pStyle w:val="Heading4"/>
       </w:pPr>
-      <w:bookmarkStart w:id="40" w:name="X2997c7d2998e1fa9b65f42b4ceadc9111096e1a"/>
-      <w:bookmarkEnd w:id="39"/>
+      <w:bookmarkStart w:id="83" w:name="X2997c7d2998e1fa9b65f42b4ceadc9111096e1a"/>
+      <w:bookmarkEnd w:id="82"/>
       <w:r>
         <w:t xml:space="preserve">Wednesday, Apr 9 – </w:t>
       </w:r>
@@ -13687,9 +13740,10 @@
       <w:pPr>
         <w:pStyle w:val="Heading4"/>
       </w:pPr>
-      <w:bookmarkStart w:id="41" w:name="monday-apr-14-no-class-passover"/>
-      <w:bookmarkEnd w:id="40"/>
-      <w:r>
+      <w:bookmarkStart w:id="84" w:name="monday-apr-14-no-class-passover"/>
+      <w:bookmarkEnd w:id="83"/>
+      <w:r>
+        <w:lastRenderedPageBreak/>
         <w:t>Monday, Apr 14 – No class (Passover)</w:t>
       </w:r>
     </w:p>
@@ -13823,8 +13877,8 @@
       <w:pPr>
         <w:pStyle w:val="Heading4"/>
       </w:pPr>
-      <w:bookmarkStart w:id="42" w:name="X1a6fd6af9229caa571e313effe1c8e20c6eeb76"/>
-      <w:bookmarkEnd w:id="41"/>
+      <w:bookmarkStart w:id="85" w:name="X1a6fd6af9229caa571e313effe1c8e20c6eeb76"/>
+      <w:bookmarkEnd w:id="84"/>
       <w:r>
         <w:t xml:space="preserve">Wednesday, Apr 16 – </w:t>
       </w:r>
@@ -14019,7 +14073,7 @@
         <w:t xml:space="preserve"> something from the course that you want to remember beyond this semester: a thing you or someone else made, or said, that struck a chord with you. We’ll share these in the last class.</w:t>
       </w:r>
     </w:p>
-    <w:bookmarkEnd w:id="42"/>
+    <w:bookmarkEnd w:id="85"/>
     <w:p>
       <w:pPr>
         <w:pStyle w:val="Heading4"/>
@@ -14116,15 +14170,7 @@
           <w:sz w:val="22"/>
           <w:szCs w:val="22"/>
         </w:rPr>
-        <w:t xml:space="preserve"> (i.e. one week after our final class).</w:t>
-      </w:r>
-      <w:r>
-        <w:rPr>
-          <w:rFonts w:ascii="Times New Roman" w:hAnsi="Times New Roman" w:cs="Times New Roman"/>
-          <w:sz w:val="22"/>
-          <w:szCs w:val="22"/>
-        </w:rPr>
-        <w:t xml:space="preserve"> </w:t>
+        <w:t xml:space="preserve"> (i.e. one week after our final class). </w:t>
       </w:r>
     </w:p>
     <w:p>
@@ -14152,23 +14198,13 @@
     </w:p>
     <w:p>
       <w:pPr>
-        <w:spacing w:after="240"/>
-        <w:jc w:val="center"/>
-        <w:rPr>
-          <w:rFonts w:eastAsia="Times New Roman"/>
-          <w:b/>
+        <w:pStyle w:val="Heading2"/>
+        <w:rPr>
           <w:caps/>
-          <w:szCs w:val="24"/>
-        </w:rPr>
-      </w:pPr>
-      <w:r>
-        <w:rPr>
-          <w:rFonts w:eastAsia="Times New Roman"/>
-          <w:b/>
-          <w:smallCaps/>
-          <w:sz w:val="28"/>
-          <w:szCs w:val="24"/>
-        </w:rPr>
+        </w:rPr>
+      </w:pPr>
+      <w:bookmarkStart w:id="86" w:name="_Toc187158113"/>
+      <w:r>
         <w:lastRenderedPageBreak/>
         <w:t>Grading Contract</w:t>
       </w:r>
@@ -14177,12 +14213,11 @@
           <w:rStyle w:val="FootnoteReference"/>
           <w:rFonts w:eastAsia="Times New Roman"/>
           <w:b/>
-          <w:smallCaps/>
-          <w:szCs w:val="24"/>
         </w:rPr>
         <w:footnoteReference w:customMarkFollows="1" w:id="1"/>
         <w:t>*</w:t>
       </w:r>
+      <w:bookmarkEnd w:id="86"/>
     </w:p>
     <w:p>
       <w:pPr>
@@ -14197,7 +14232,23 @@
           <w:rFonts w:eastAsia="Times New Roman"/>
           <w:szCs w:val="24"/>
         </w:rPr>
-        <w:t>As composition theorist Peter Elbow has written in a number of places (see especially his “Ranking, Evaluating, and Liking”</w:t>
+        <w:t xml:space="preserve">As composition theorist Peter Elbow has written in </w:t>
+      </w:r>
+      <w:proofErr w:type="gramStart"/>
+      <w:r>
+        <w:rPr>
+          <w:rFonts w:eastAsia="Times New Roman"/>
+          <w:szCs w:val="24"/>
+        </w:rPr>
+        <w:t>a number of</w:t>
+      </w:r>
+      <w:proofErr w:type="gramEnd"/>
+      <w:r>
+        <w:rPr>
+          <w:rFonts w:eastAsia="Times New Roman"/>
+          <w:szCs w:val="24"/>
+        </w:rPr>
+        <w:t xml:space="preserve"> places (see especially his “Ranking, Evaluating, and Liking”</w:t>
       </w:r>
       <w:r>
         <w:rPr>
@@ -15272,7 +15323,7 @@
           </w:ffData>
         </w:fldChar>
       </w:r>
-      <w:bookmarkStart w:id="43" w:name="Text1"/>
+      <w:bookmarkStart w:id="87" w:name="Text1"/>
       <w:r>
         <w:rPr>
           <w:rFonts w:eastAsia="Times New Roman"/>
@@ -15349,7 +15400,7 @@
         </w:rPr>
         <w:fldChar w:fldCharType="end"/>
       </w:r>
-      <w:bookmarkEnd w:id="43"/>
+      <w:bookmarkEnd w:id="87"/>
     </w:p>
     <w:p>
       <w:pPr>
@@ -17075,7 +17126,15 @@
           <w:rFonts w:eastAsia="Times New Roman"/>
           <w:szCs w:val="24"/>
         </w:rPr>
-        <w:t xml:space="preserve">and refraining from distracting behaviors, such as </w:t>
+        <w:t xml:space="preserve">and refraining from distracting behaviors, </w:t>
+      </w:r>
+      <w:r>
+        <w:rPr>
+          <w:rFonts w:eastAsia="Times New Roman"/>
+          <w:szCs w:val="24"/>
+        </w:rPr>
+        <w:lastRenderedPageBreak/>
+        <w:t xml:space="preserve">such as </w:t>
       </w:r>
       <w:r>
         <w:rPr>
@@ -17324,16 +17383,7 @@
           <w:b/>
           <w:szCs w:val="24"/>
         </w:rPr>
-        <w:t xml:space="preserve">that I </w:t>
-      </w:r>
-      <w:r>
-        <w:rPr>
-          <w:rFonts w:eastAsia="Times New Roman"/>
-          <w:b/>
-          <w:szCs w:val="24"/>
-        </w:rPr>
-        <w:lastRenderedPageBreak/>
-        <w:t xml:space="preserve">would like you to schedule an appointment to talk with me, </w:t>
+        <w:t xml:space="preserve">that I would like you to schedule an appointment to talk with me, </w:t>
       </w:r>
       <w:r>
         <w:rPr>
@@ -18502,6 +18552,7 @@
           <w:u w:val="single"/>
           <w:lang w:eastAsia="zh-TW"/>
         </w:rPr>
+        <w:lastRenderedPageBreak/>
         <w:t>For minor breaches</w:t>
       </w:r>
       <w:r>
@@ -18582,16 +18633,7 @@
           <w:szCs w:val="24"/>
           <w:lang w:eastAsia="zh-TW"/>
         </w:rPr>
-        <w:t xml:space="preserve">): in </w:t>
-      </w:r>
-      <w:r>
-        <w:rPr>
-          <w:rFonts w:eastAsia="Batang"/>
-          <w:szCs w:val="24"/>
-          <w:lang w:eastAsia="zh-TW"/>
-        </w:rPr>
-        <w:lastRenderedPageBreak/>
-        <w:t>each Unit, I will permit you one “Mulligan”</w:t>
+        <w:t>): in each Unit, I will permit you one “Mulligan”</w:t>
       </w:r>
       <w:r>
         <w:rPr>
@@ -19944,7 +19986,15 @@
           <w:rFonts w:eastAsia="Times New Roman"/>
           <w:szCs w:val="24"/>
         </w:rPr>
-        <w:t xml:space="preserve">, what I think would most help the piece in question achieve Excellence and Quality, and to invite peer feedback I can see, so my perspective isn’t the only one considered. One of the characteristics of such work is that it tends to stand out as its own self, original and often surprising, and it is therefore far harder to give guidance in general terms. </w:t>
+        <w:t xml:space="preserve">, what I think would most help the piece in question achieve Excellence and Quality, and to invite peer feedback I can see, so my perspective isn’t the only one considered. One of the characteristics of such </w:t>
+      </w:r>
+      <w:r>
+        <w:rPr>
+          <w:rFonts w:eastAsia="Times New Roman"/>
+          <w:szCs w:val="24"/>
+        </w:rPr>
+        <w:lastRenderedPageBreak/>
+        <w:t xml:space="preserve">work is that it tends to stand out as its own self, original and often surprising, and it is therefore far harder to give guidance in general terms. </w:t>
       </w:r>
     </w:p>
     <w:p>
@@ -20161,7 +20211,6 @@
           <w:rFonts w:eastAsia="Times New Roman"/>
           <w:szCs w:val="24"/>
         </w:rPr>
-        <w:lastRenderedPageBreak/>
         <w:t xml:space="preserve">Once more, should </w:t>
       </w:r>
       <w:r>
@@ -26535,6 +26584,7 @@
   <w:style w:type="character" w:default="1" w:styleId="DefaultParagraphFont">
     <w:name w:val="Default Paragraph Font"/>
     <w:uiPriority w:val="1"/>
+    <w:semiHidden/>
     <w:unhideWhenUsed/>
   </w:style>
   <w:style w:type="table" w:default="1" w:styleId="TableNormal">

</xml_diff>

<commit_message>
update class facts in syllabus
meeting time, office hours, etc: I'd missed the 2023 stuff in the header. update links to the syllabus, too
</commit_message>
<xml_diff>
--- a/uploads/miller--syllabus-with-grading-contract--composing-digital-media--2025spring.docx
+++ b/uploads/miller--syllabus-with-grading-contract--composing-digital-media--2025spring.docx
@@ -101,7 +101,7 @@
         <w:t xml:space="preserve"> 0610-10</w:t>
       </w:r>
       <w:r>
-        <w:t>7</w:t>
+        <w:t>5</w:t>
       </w:r>
       <w:r>
         <w:t>0</w:t>
@@ -116,7 +116,7 @@
         <w:t>2</w:t>
       </w:r>
       <w:r>
-        <w:t>2186</w:t>
+        <w:t>5017</w:t>
       </w:r>
     </w:p>
     <w:p>
@@ -147,19 +147,14 @@
         <w:t>Spring 202</w:t>
       </w:r>
       <w:r>
-        <w:t>3</w:t>
+        <w:t>5</w:t>
       </w:r>
       <w:r>
         <w:t xml:space="preserve">, </w:t>
       </w:r>
-      <w:proofErr w:type="spellStart"/>
-      <w:r>
-        <w:t>Tu</w:t>
-      </w:r>
-      <w:r>
-        <w:t>Th</w:t>
-      </w:r>
-      <w:proofErr w:type="spellEnd"/>
+      <w:r>
+        <w:t>MW</w:t>
+      </w:r>
       <w:r>
         <w:t xml:space="preserve"> </w:t>
       </w:r>
@@ -187,13 +182,16 @@
         <w:t xml:space="preserve">class location: </w:t>
       </w:r>
       <w:r>
-        <w:t>Zoom</w:t>
-      </w:r>
-      <w:r>
-        <w:t xml:space="preserve"> (see Canvas) or </w:t>
-      </w:r>
-      <w:r>
-        <w:t>435 CL</w:t>
+        <w:t>435 C</w:t>
+      </w:r>
+      <w:r>
+        <w:t xml:space="preserve">athedral of </w:t>
+      </w:r>
+      <w:r>
+        <w:t>L</w:t>
+      </w:r>
+      <w:r>
+        <w:t>earning</w:t>
       </w:r>
     </w:p>
     <w:p>
@@ -205,39 +203,13 @@
         </w:rPr>
       </w:pPr>
       <w:r>
-        <w:t xml:space="preserve">office hours: </w:t>
-      </w:r>
-      <w:proofErr w:type="spellStart"/>
-      <w:r>
-        <w:t>TuTh</w:t>
-      </w:r>
-      <w:proofErr w:type="spellEnd"/>
-      <w:r>
-        <w:t xml:space="preserve"> </w:t>
-      </w:r>
-      <w:r>
-        <w:t>2</w:t>
-      </w:r>
-      <w:r>
-        <w:t>:</w:t>
-      </w:r>
-      <w:r>
-        <w:t>3</w:t>
-      </w:r>
-      <w:r>
-        <w:t>0-</w:t>
-      </w:r>
-      <w:r>
-        <w:t>3</w:t>
-      </w:r>
-      <w:r>
-        <w:t>:</w:t>
-      </w:r>
-      <w:r>
-        <w:t>3</w:t>
-      </w:r>
-      <w:r>
-        <w:t>0pm or by appointment; see</w:t>
+        <w:t>office hours:</w:t>
+      </w:r>
+      <w:r>
+        <w:t xml:space="preserve"> MW before and after class;</w:t>
+      </w:r>
+      <w:r>
+        <w:t xml:space="preserve"> see</w:t>
       </w:r>
       <w:r>
         <w:t xml:space="preserve"> </w:t>

</xml_diff>